<commit_message>
doc and csvs updated
</commit_message>
<xml_diff>
--- a/NER_Model_doc.docx
+++ b/NER_Model_doc.docx
@@ -544,23 +544,7 @@
           <w:sz w:val="24"/>
           <w:szCs w:val="24"/>
         </w:rPr>
-        <w:t xml:space="preserve">The training process hinges on providing annotated data to spaCy, specifying entity boundaries, and </w:t>
-      </w:r>
-      <w:r>
-        <w:rPr>
-          <w:rFonts w:ascii="Times New Roman" w:hAnsi="Times New Roman" w:cs="Times New Roman"/>
-          <w:sz w:val="24"/>
-          <w:szCs w:val="24"/>
-        </w:rPr>
-        <w:t>labelling</w:t>
-      </w:r>
-      <w:r>
-        <w:rPr>
-          <w:rFonts w:ascii="Times New Roman" w:hAnsi="Times New Roman" w:cs="Times New Roman"/>
-          <w:sz w:val="24"/>
-          <w:szCs w:val="24"/>
-        </w:rPr>
-        <w:t xml:space="preserve"> them as 'PRODUCT' in our case. The language model adapts and learns to recognize these entities within the text.</w:t>
+        <w:t>The training process hinges on providing annotated data to spaCy, specifying entity boundaries, and labelling them as 'PRODUCT' in our case. The language model adapts and learns to recognize these entities within the text.</w:t>
       </w:r>
     </w:p>
     <w:p>
@@ -764,39 +748,7 @@
           <w:sz w:val="24"/>
           <w:szCs w:val="24"/>
         </w:rPr>
-        <w:t xml:space="preserve">In this presentation, we have navigated the intricate process of training a custom NER model, from web data extraction to model evaluation and refinement. This journey exemplifies the fusion of </w:t>
-      </w:r>
-      <w:r>
-        <w:rPr>
-          <w:rFonts w:ascii="Times New Roman" w:hAnsi="Times New Roman" w:cs="Times New Roman"/>
-          <w:sz w:val="24"/>
-          <w:szCs w:val="24"/>
-        </w:rPr>
-        <w:t>Beautiful Soup’s</w:t>
-      </w:r>
-      <w:r>
-        <w:rPr>
-          <w:rFonts w:ascii="Times New Roman" w:hAnsi="Times New Roman" w:cs="Times New Roman"/>
-          <w:sz w:val="24"/>
-          <w:szCs w:val="24"/>
-        </w:rPr>
-        <w:t xml:space="preserve"> web scraping capabilities and spaCy's NLP prowess, creating </w:t>
-      </w:r>
-      <w:r>
-        <w:rPr>
-          <w:rFonts w:ascii="Times New Roman" w:hAnsi="Times New Roman" w:cs="Times New Roman"/>
-          <w:sz w:val="24"/>
-          <w:szCs w:val="24"/>
-        </w:rPr>
-        <w:t>an asset</w:t>
-      </w:r>
-      <w:r>
-        <w:rPr>
-          <w:rFonts w:ascii="Times New Roman" w:hAnsi="Times New Roman" w:cs="Times New Roman"/>
-          <w:sz w:val="24"/>
-          <w:szCs w:val="24"/>
-        </w:rPr>
-        <w:t xml:space="preserve"> in the world of text analysis.</w:t>
+        <w:t>In this presentation, we have navigated the intricate process of training a custom NER model, from web data extraction to model evaluation and refinement. This journey exemplifies the fusion of Beautiful Soup’s web scraping capabilities and spaCy's NLP prowess, creating an asset in the world of text analysis.</w:t>
       </w:r>
     </w:p>
     <w:p>
@@ -991,23 +943,7 @@
           <w:sz w:val="24"/>
           <w:szCs w:val="24"/>
         </w:rPr>
-        <w:t xml:space="preserve">Additionally, we simulate the </w:t>
-      </w:r>
-      <w:r>
-        <w:rPr>
-          <w:rFonts w:ascii="Times New Roman" w:hAnsi="Times New Roman" w:cs="Times New Roman"/>
-          <w:sz w:val="24"/>
-          <w:szCs w:val="24"/>
-        </w:rPr>
-        <w:t>behaviour</w:t>
-      </w:r>
-      <w:r>
-        <w:rPr>
-          <w:rFonts w:ascii="Times New Roman" w:hAnsi="Times New Roman" w:cs="Times New Roman"/>
-          <w:sz w:val="24"/>
-          <w:szCs w:val="24"/>
-        </w:rPr>
-        <w:t xml:space="preserve"> of a web browser by randomizing user-agent strings, ensuring a more comprehensive test of URL accessibility.</w:t>
+        <w:t>Additionally, we simulate the behaviour of a web browser by randomizing user-agent strings, ensuring a more comprehensive test of URL accessibility.</w:t>
       </w:r>
     </w:p>
     <w:p>
@@ -1355,6 +1291,453 @@
           <w:szCs w:val="24"/>
         </w:rPr>
         <w:t xml:space="preserve"> the model's capability to identify and categorize named entities in web content, such as product names.</w:t>
+      </w:r>
+    </w:p>
+    <w:p>
+      <w:pPr>
+        <w:ind w:firstLine="720"/>
+        <w:jc w:val="both"/>
+        <w:rPr>
+          <w:rFonts w:ascii="Times New Roman" w:hAnsi="Times New Roman" w:cs="Times New Roman"/>
+          <w:sz w:val="24"/>
+          <w:szCs w:val="24"/>
+        </w:rPr>
+      </w:pPr>
+    </w:p>
+    <w:p>
+      <w:pPr>
+        <w:jc w:val="both"/>
+        <w:rPr>
+          <w:rFonts w:ascii="Times New Roman" w:hAnsi="Times New Roman" w:cs="Times New Roman"/>
+          <w:b/>
+          <w:bCs/>
+          <w:sz w:val="28"/>
+          <w:szCs w:val="28"/>
+        </w:rPr>
+      </w:pPr>
+      <w:r>
+        <w:rPr>
+          <w:rFonts w:ascii="Times New Roman" w:hAnsi="Times New Roman" w:cs="Times New Roman"/>
+          <w:b/>
+          <w:bCs/>
+          <w:sz w:val="28"/>
+          <w:szCs w:val="28"/>
+        </w:rPr>
+        <w:lastRenderedPageBreak/>
+        <w:t>Statistics and Model Performance:</w:t>
+      </w:r>
+    </w:p>
+    <w:p>
+      <w:pPr>
+        <w:ind w:firstLine="720"/>
+        <w:jc w:val="both"/>
+        <w:rPr>
+          <w:rFonts w:ascii="Times New Roman" w:hAnsi="Times New Roman" w:cs="Times New Roman"/>
+          <w:sz w:val="24"/>
+          <w:szCs w:val="24"/>
+        </w:rPr>
+      </w:pPr>
+      <w:r>
+        <w:rPr>
+          <w:rFonts w:ascii="Times New Roman" w:hAnsi="Times New Roman" w:cs="Times New Roman"/>
+          <w:sz w:val="24"/>
+          <w:szCs w:val="24"/>
+        </w:rPr>
+        <w:t>After rigorous testing, let's dive into the statistics that reveal the performance of our NER model on real-world data.</w:t>
+      </w:r>
+    </w:p>
+    <w:p>
+      <w:pPr>
+        <w:ind w:firstLine="720"/>
+        <w:jc w:val="both"/>
+        <w:rPr>
+          <w:rFonts w:ascii="Times New Roman" w:hAnsi="Times New Roman" w:cs="Times New Roman"/>
+          <w:sz w:val="24"/>
+          <w:szCs w:val="24"/>
+        </w:rPr>
+      </w:pPr>
+      <w:r>
+        <w:rPr>
+          <w:rFonts w:ascii="Times New Roman" w:hAnsi="Times New Roman" w:cs="Times New Roman"/>
+          <w:sz w:val="24"/>
+          <w:szCs w:val="24"/>
+        </w:rPr>
+        <w:t xml:space="preserve">To visually represent these statistics, we present </w:t>
+      </w:r>
+      <w:r>
+        <w:rPr>
+          <w:rFonts w:ascii="Times New Roman" w:hAnsi="Times New Roman" w:cs="Times New Roman"/>
+          <w:sz w:val="24"/>
+          <w:szCs w:val="24"/>
+        </w:rPr>
+        <w:t>two</w:t>
+      </w:r>
+      <w:r>
+        <w:rPr>
+          <w:rFonts w:ascii="Times New Roman" w:hAnsi="Times New Roman" w:cs="Times New Roman"/>
+          <w:sz w:val="24"/>
+          <w:szCs w:val="24"/>
+        </w:rPr>
+        <w:t xml:space="preserve"> pie chart</w:t>
+      </w:r>
+      <w:r>
+        <w:rPr>
+          <w:rFonts w:ascii="Times New Roman" w:hAnsi="Times New Roman" w:cs="Times New Roman"/>
+          <w:sz w:val="24"/>
+          <w:szCs w:val="24"/>
+        </w:rPr>
+        <w:t>s</w:t>
+      </w:r>
+      <w:r>
+        <w:rPr>
+          <w:rFonts w:ascii="Times New Roman" w:hAnsi="Times New Roman" w:cs="Times New Roman"/>
+          <w:sz w:val="24"/>
+          <w:szCs w:val="24"/>
+        </w:rPr>
+        <w:t xml:space="preserve"> that conveys the distribution of URL accessibility and product name extraction accuracy.</w:t>
+      </w:r>
+    </w:p>
+    <w:p>
+      <w:pPr>
+        <w:ind w:firstLine="720"/>
+        <w:jc w:val="both"/>
+        <w:rPr>
+          <w:rFonts w:ascii="Times New Roman" w:hAnsi="Times New Roman" w:cs="Times New Roman"/>
+          <w:sz w:val="24"/>
+          <w:szCs w:val="24"/>
+        </w:rPr>
+      </w:pPr>
+    </w:p>
+    <w:p>
+      <w:pPr>
+        <w:jc w:val="both"/>
+        <w:rPr>
+          <w:rFonts w:ascii="Times New Roman" w:hAnsi="Times New Roman" w:cs="Times New Roman"/>
+          <w:b/>
+          <w:bCs/>
+          <w:sz w:val="28"/>
+          <w:szCs w:val="28"/>
+        </w:rPr>
+      </w:pPr>
+      <w:r>
+        <w:rPr>
+          <w:rFonts w:ascii="Times New Roman" w:hAnsi="Times New Roman" w:cs="Times New Roman"/>
+          <w:b/>
+          <w:bCs/>
+          <w:sz w:val="28"/>
+          <w:szCs w:val="28"/>
+        </w:rPr>
+        <w:t>URL Accessibility:</w:t>
+      </w:r>
+    </w:p>
+    <w:p>
+      <w:pPr>
+        <w:ind w:firstLine="720"/>
+        <w:jc w:val="both"/>
+        <w:rPr>
+          <w:rFonts w:ascii="Times New Roman" w:hAnsi="Times New Roman" w:cs="Times New Roman"/>
+          <w:sz w:val="24"/>
+          <w:szCs w:val="24"/>
+        </w:rPr>
+      </w:pPr>
+      <w:r>
+        <w:rPr>
+          <w:rFonts w:ascii="Times New Roman" w:hAnsi="Times New Roman" w:cs="Times New Roman"/>
+          <w:sz w:val="24"/>
+          <w:szCs w:val="24"/>
+        </w:rPr>
+        <w:t>We initially assessed the accessibility of a total of 705 URLs:</w:t>
+      </w:r>
+    </w:p>
+    <w:p>
+      <w:pPr>
+        <w:pStyle w:val="ListParagraph"/>
+        <w:numPr>
+          <w:ilvl w:val="0"/>
+          <w:numId w:val="6"/>
+        </w:numPr>
+        <w:jc w:val="both"/>
+        <w:rPr>
+          <w:rFonts w:ascii="Times New Roman" w:hAnsi="Times New Roman" w:cs="Times New Roman"/>
+          <w:sz w:val="24"/>
+          <w:szCs w:val="24"/>
+        </w:rPr>
+      </w:pPr>
+      <w:r>
+        <w:rPr>
+          <w:rFonts w:ascii="Times New Roman" w:hAnsi="Times New Roman" w:cs="Times New Roman"/>
+          <w:sz w:val="24"/>
+          <w:szCs w:val="24"/>
+        </w:rPr>
+        <w:t>Bad URLs (inaccessible): 388 (55.04%)</w:t>
+      </w:r>
+    </w:p>
+    <w:p>
+      <w:pPr>
+        <w:pStyle w:val="ListParagraph"/>
+        <w:numPr>
+          <w:ilvl w:val="0"/>
+          <w:numId w:val="6"/>
+        </w:numPr>
+        <w:jc w:val="both"/>
+        <w:rPr>
+          <w:rFonts w:ascii="Times New Roman" w:hAnsi="Times New Roman" w:cs="Times New Roman"/>
+          <w:sz w:val="24"/>
+          <w:szCs w:val="24"/>
+        </w:rPr>
+      </w:pPr>
+      <w:r>
+        <w:rPr>
+          <w:noProof/>
+        </w:rPr>
+        <w:drawing>
+          <wp:anchor distT="0" distB="0" distL="114300" distR="114300" simplePos="0" relativeHeight="251660288" behindDoc="0" locked="0" layoutInCell="1" allowOverlap="1" wp14:anchorId="31F8F77A" wp14:editId="476D286A">
+            <wp:simplePos x="0" y="0"/>
+            <wp:positionH relativeFrom="margin">
+              <wp:align>center</wp:align>
+            </wp:positionH>
+            <wp:positionV relativeFrom="paragraph">
+              <wp:posOffset>366395</wp:posOffset>
+            </wp:positionV>
+            <wp:extent cx="2952750" cy="1752600"/>
+            <wp:effectExtent l="0" t="0" r="0" b="0"/>
+            <wp:wrapTopAndBottom/>
+            <wp:docPr id="1474575979" name="Chart 1">
+              <a:extLst xmlns:a="http://schemas.openxmlformats.org/drawingml/2006/main">
+                <a:ext uri="{FF2B5EF4-FFF2-40B4-BE49-F238E27FC236}">
+                  <a16:creationId xmlns:a16="http://schemas.microsoft.com/office/drawing/2014/main" id="{2AF7CFB3-CE0E-5CA7-1157-D30BABC8D505}"/>
+                </a:ext>
+              </a:extLst>
+            </wp:docPr>
+            <wp:cNvGraphicFramePr/>
+            <a:graphic xmlns:a="http://schemas.openxmlformats.org/drawingml/2006/main">
+              <a:graphicData uri="http://schemas.openxmlformats.org/drawingml/2006/chart">
+                <c:chart xmlns:c="http://schemas.openxmlformats.org/drawingml/2006/chart" xmlns:r="http://schemas.openxmlformats.org/officeDocument/2006/relationships" r:id="rId5"/>
+              </a:graphicData>
+            </a:graphic>
+            <wp14:sizeRelH relativeFrom="margin">
+              <wp14:pctWidth>0</wp14:pctWidth>
+            </wp14:sizeRelH>
+            <wp14:sizeRelV relativeFrom="margin">
+              <wp14:pctHeight>0</wp14:pctHeight>
+            </wp14:sizeRelV>
+          </wp:anchor>
+        </w:drawing>
+      </w:r>
+      <w:r>
+        <w:rPr>
+          <w:rFonts w:ascii="Times New Roman" w:hAnsi="Times New Roman" w:cs="Times New Roman"/>
+          <w:sz w:val="24"/>
+          <w:szCs w:val="24"/>
+        </w:rPr>
+        <w:t>Good URLs (accessible): 317 (44.96%)</w:t>
+      </w:r>
+    </w:p>
+    <w:p>
+      <w:pPr>
+        <w:pStyle w:val="ListParagraph"/>
+        <w:ind w:left="1440"/>
+        <w:jc w:val="both"/>
+        <w:rPr>
+          <w:rFonts w:ascii="Times New Roman" w:hAnsi="Times New Roman" w:cs="Times New Roman"/>
+          <w:sz w:val="24"/>
+          <w:szCs w:val="24"/>
+        </w:rPr>
+      </w:pPr>
+    </w:p>
+    <w:p>
+      <w:pPr>
+        <w:pStyle w:val="ListParagraph"/>
+        <w:ind w:left="1440"/>
+        <w:jc w:val="center"/>
+        <w:rPr>
+          <w:rFonts w:ascii="Times New Roman" w:hAnsi="Times New Roman" w:cs="Times New Roman"/>
+          <w:sz w:val="24"/>
+          <w:szCs w:val="24"/>
+        </w:rPr>
+      </w:pPr>
+    </w:p>
+    <w:p>
+      <w:pPr>
+        <w:jc w:val="both"/>
+        <w:rPr>
+          <w:rFonts w:ascii="Times New Roman" w:hAnsi="Times New Roman" w:cs="Times New Roman"/>
+          <w:b/>
+          <w:bCs/>
+          <w:sz w:val="24"/>
+          <w:szCs w:val="24"/>
+        </w:rPr>
+      </w:pPr>
+      <w:r>
+        <w:rPr>
+          <w:rFonts w:ascii="Times New Roman" w:hAnsi="Times New Roman" w:cs="Times New Roman"/>
+          <w:b/>
+          <w:bCs/>
+          <w:sz w:val="24"/>
+          <w:szCs w:val="24"/>
+        </w:rPr>
+        <w:t>Product Name Extraction:</w:t>
+      </w:r>
+    </w:p>
+    <w:p>
+      <w:pPr>
+        <w:ind w:firstLine="720"/>
+        <w:jc w:val="both"/>
+        <w:rPr>
+          <w:rFonts w:ascii="Times New Roman" w:hAnsi="Times New Roman" w:cs="Times New Roman"/>
+          <w:sz w:val="24"/>
+          <w:szCs w:val="24"/>
+        </w:rPr>
+      </w:pPr>
+      <w:r>
+        <w:rPr>
+          <w:rFonts w:ascii="Times New Roman" w:hAnsi="Times New Roman" w:cs="Times New Roman"/>
+          <w:sz w:val="24"/>
+          <w:szCs w:val="24"/>
+        </w:rPr>
+        <w:t>We then applied the NER model to 279 secure URLs:</w:t>
+      </w:r>
+    </w:p>
+    <w:p>
+      <w:pPr>
+        <w:pStyle w:val="ListParagraph"/>
+        <w:numPr>
+          <w:ilvl w:val="0"/>
+          <w:numId w:val="5"/>
+        </w:numPr>
+        <w:jc w:val="both"/>
+        <w:rPr>
+          <w:rFonts w:ascii="Times New Roman" w:hAnsi="Times New Roman" w:cs="Times New Roman"/>
+          <w:sz w:val="24"/>
+          <w:szCs w:val="24"/>
+        </w:rPr>
+      </w:pPr>
+      <w:r>
+        <w:rPr>
+          <w:rFonts w:ascii="Times New Roman" w:hAnsi="Times New Roman" w:cs="Times New Roman"/>
+          <w:sz w:val="24"/>
+          <w:szCs w:val="24"/>
+        </w:rPr>
+        <w:t>Legit Products Extracted (correct): 195 (69.89%)</w:t>
+      </w:r>
+    </w:p>
+    <w:p>
+      <w:pPr>
+        <w:pStyle w:val="ListParagraph"/>
+        <w:numPr>
+          <w:ilvl w:val="0"/>
+          <w:numId w:val="5"/>
+        </w:numPr>
+        <w:jc w:val="both"/>
+        <w:rPr>
+          <w:rFonts w:ascii="Times New Roman" w:hAnsi="Times New Roman" w:cs="Times New Roman"/>
+          <w:sz w:val="24"/>
+          <w:szCs w:val="24"/>
+        </w:rPr>
+      </w:pPr>
+      <w:r>
+        <w:rPr>
+          <w:rFonts w:ascii="Times New Roman" w:hAnsi="Times New Roman" w:cs="Times New Roman"/>
+          <w:sz w:val="24"/>
+          <w:szCs w:val="24"/>
+        </w:rPr>
+        <w:t>Not Legit Products Extracted (incorrect): 83 (29.75%)</w:t>
+      </w:r>
+    </w:p>
+    <w:p>
+      <w:pPr>
+        <w:pStyle w:val="ListParagraph"/>
+        <w:numPr>
+          <w:ilvl w:val="1"/>
+          <w:numId w:val="5"/>
+        </w:numPr>
+        <w:jc w:val="both"/>
+        <w:rPr>
+          <w:rFonts w:ascii="Times New Roman" w:hAnsi="Times New Roman" w:cs="Times New Roman"/>
+          <w:sz w:val="24"/>
+          <w:szCs w:val="24"/>
+        </w:rPr>
+      </w:pPr>
+      <w:r>
+        <w:rPr>
+          <w:rFonts w:ascii="Times New Roman" w:hAnsi="Times New Roman" w:cs="Times New Roman"/>
+          <w:sz w:val="24"/>
+          <w:szCs w:val="24"/>
+        </w:rPr>
+        <w:t>Blank Product Names (incorrect due to empty results): 15 (5.38%)</w:t>
+      </w:r>
+    </w:p>
+    <w:p>
+      <w:pPr>
+        <w:pStyle w:val="ListParagraph"/>
+        <w:numPr>
+          <w:ilvl w:val="1"/>
+          <w:numId w:val="5"/>
+        </w:numPr>
+        <w:jc w:val="both"/>
+        <w:rPr>
+          <w:rFonts w:ascii="Times New Roman" w:hAnsi="Times New Roman" w:cs="Times New Roman"/>
+          <w:sz w:val="24"/>
+          <w:szCs w:val="24"/>
+        </w:rPr>
+      </w:pPr>
+      <w:r>
+        <w:rPr>
+          <w:rFonts w:ascii="Times New Roman" w:hAnsi="Times New Roman" w:cs="Times New Roman"/>
+          <w:sz w:val="24"/>
+          <w:szCs w:val="24"/>
+        </w:rPr>
+        <w:t>Wrong Product Names (incorrect due to inaccuracies): 33 (11.68%)</w:t>
+      </w:r>
+    </w:p>
+    <w:p>
+      <w:pPr>
+        <w:jc w:val="both"/>
+        <w:rPr>
+          <w:rFonts w:ascii="Times New Roman" w:hAnsi="Times New Roman" w:cs="Times New Roman"/>
+          <w:b/>
+          <w:bCs/>
+          <w:sz w:val="28"/>
+          <w:szCs w:val="28"/>
+        </w:rPr>
+      </w:pPr>
+      <w:r>
+        <w:rPr>
+          <w:noProof/>
+        </w:rPr>
+        <w:drawing>
+          <wp:anchor distT="0" distB="0" distL="114300" distR="114300" simplePos="0" relativeHeight="251658240" behindDoc="0" locked="0" layoutInCell="1" allowOverlap="1" wp14:anchorId="0F235291" wp14:editId="10443EF5">
+            <wp:simplePos x="0" y="0"/>
+            <wp:positionH relativeFrom="margin">
+              <wp:align>center</wp:align>
+            </wp:positionH>
+            <wp:positionV relativeFrom="paragraph">
+              <wp:posOffset>329565</wp:posOffset>
+            </wp:positionV>
+            <wp:extent cx="2990850" cy="1955800"/>
+            <wp:effectExtent l="0" t="0" r="0" b="6350"/>
+            <wp:wrapTopAndBottom/>
+            <wp:docPr id="1201116252" name="Chart 1">
+              <a:extLst xmlns:a="http://schemas.openxmlformats.org/drawingml/2006/main">
+                <a:ext uri="{FF2B5EF4-FFF2-40B4-BE49-F238E27FC236}">
+                  <a16:creationId xmlns:a16="http://schemas.microsoft.com/office/drawing/2014/main" id="{633751D2-0401-8614-3C8B-63A44EB88D4C}"/>
+                </a:ext>
+              </a:extLst>
+            </wp:docPr>
+            <wp:cNvGraphicFramePr/>
+            <a:graphic xmlns:a="http://schemas.openxmlformats.org/drawingml/2006/main">
+              <a:graphicData uri="http://schemas.openxmlformats.org/drawingml/2006/chart">
+                <c:chart xmlns:c="http://schemas.openxmlformats.org/drawingml/2006/chart" xmlns:r="http://schemas.openxmlformats.org/officeDocument/2006/relationships" r:id="rId6"/>
+              </a:graphicData>
+            </a:graphic>
+            <wp14:sizeRelH relativeFrom="margin">
+              <wp14:pctWidth>0</wp14:pctWidth>
+            </wp14:sizeRelH>
+            <wp14:sizeRelV relativeFrom="margin">
+              <wp14:pctHeight>0</wp14:pctHeight>
+            </wp14:sizeRelV>
+          </wp:anchor>
+        </w:drawing>
       </w:r>
     </w:p>
     <w:sectPr>
@@ -1370,6 +1753,345 @@
 <file path=word/numbering.xml><?xml version="1.0" encoding="utf-8"?>
 <w:numbering xmlns:wpc="http://schemas.microsoft.com/office/word/2010/wordprocessingCanvas" xmlns:cx="http://schemas.microsoft.com/office/drawing/2014/chartex" xmlns:cx1="http://schemas.microsoft.com/office/drawing/2015/9/8/chartex" xmlns:cx2="http://schemas.microsoft.com/office/drawing/2015/10/21/chartex" xmlns:cx3="http://schemas.microsoft.com/office/drawing/2016/5/9/chartex" xmlns:cx4="http://schemas.microsoft.com/office/drawing/2016/5/10/chartex" xmlns:cx5="http://schemas.microsoft.com/office/drawing/2016/5/11/chartex" xmlns:cx6="http://schemas.microsoft.com/office/drawing/2016/5/12/chartex" xmlns:cx7="http://schemas.microsoft.com/office/drawing/2016/5/13/chartex" xmlns:cx8="http://schemas.microsoft.com/office/drawing/2016/5/14/chartex" xmlns:mc="http://schemas.openxmlformats.org/markup-compatibility/2006" xmlns:aink="http://schemas.microsoft.com/office/drawing/2016/ink" xmlns:am3d="http://schemas.microsoft.com/office/drawing/2017/model3d" xmlns:o="urn:schemas-microsoft-com:office:office" xmlns:oel="http://schemas.microsoft.com/office/2019/extlst" xmlns:r="http://schemas.openxmlformats.org/officeDocument/2006/relationships" xmlns:m="http://schemas.openxmlformats.org/officeDocument/2006/math" xmlns:v="urn:schemas-microsoft-com:vml" xmlns:wp14="http://schemas.microsoft.com/office/word/2010/wordprocessingDrawing" xmlns:wp="http://schemas.openxmlformats.org/drawingml/2006/wordprocessingDrawing" xmlns:w10="urn:schemas-microsoft-com:office:word" xmlns:w="http://schemas.openxmlformats.org/wordprocessingml/2006/main" xmlns:w14="http://schemas.microsoft.com/office/word/2010/wordml" xmlns:w15="http://schemas.microsoft.com/office/word/2012/wordml" xmlns:w16cex="http://schemas.microsoft.com/office/word/2018/wordml/cex" xmlns:w16cid="http://schemas.microsoft.com/office/word/2016/wordml/cid" xmlns:w16="http://schemas.microsoft.com/office/word/2018/wordml" xmlns:w16sdtdh="http://schemas.microsoft.com/office/word/2020/wordml/sdtdatahash" xmlns:w16se="http://schemas.microsoft.com/office/word/2015/wordml/symex" xmlns:wpg="http://schemas.microsoft.com/office/word/2010/wordprocessingGroup" xmlns:wpi="http://schemas.microsoft.com/office/word/2010/wordprocessingInk" xmlns:wne="http://schemas.microsoft.com/office/word/2006/wordml" xmlns:wps="http://schemas.microsoft.com/office/word/2010/wordprocessingShape" mc:Ignorable="w14 w15 w16se w16cid w16 w16cex w16sdtdh wp14">
   <w:abstractNum w:abstractNumId="0" w15:restartNumberingAfterBreak="0">
+    <w:nsid w:val="000E4941"/>
+    <w:multiLevelType w:val="hybridMultilevel"/>
+    <w:tmpl w:val="14C65598"/>
+    <w:lvl w:ilvl="0" w:tplc="08090001">
+      <w:start w:val="1"/>
+      <w:numFmt w:val="bullet"/>
+      <w:lvlText w:val=""/>
+      <w:lvlJc w:val="left"/>
+      <w:pPr>
+        <w:ind w:left="1440" w:hanging="360"/>
+      </w:pPr>
+      <w:rPr>
+        <w:rFonts w:ascii="Symbol" w:hAnsi="Symbol" w:hint="default"/>
+      </w:rPr>
+    </w:lvl>
+    <w:lvl w:ilvl="1" w:tplc="08090003">
+      <w:start w:val="1"/>
+      <w:numFmt w:val="bullet"/>
+      <w:lvlText w:val="o"/>
+      <w:lvlJc w:val="left"/>
+      <w:pPr>
+        <w:ind w:left="2160" w:hanging="360"/>
+      </w:pPr>
+      <w:rPr>
+        <w:rFonts w:ascii="Courier New" w:hAnsi="Courier New" w:cs="Courier New" w:hint="default"/>
+      </w:rPr>
+    </w:lvl>
+    <w:lvl w:ilvl="2" w:tplc="08090005" w:tentative="1">
+      <w:start w:val="1"/>
+      <w:numFmt w:val="bullet"/>
+      <w:lvlText w:val=""/>
+      <w:lvlJc w:val="left"/>
+      <w:pPr>
+        <w:ind w:left="2880" w:hanging="360"/>
+      </w:pPr>
+      <w:rPr>
+        <w:rFonts w:ascii="Wingdings" w:hAnsi="Wingdings" w:hint="default"/>
+      </w:rPr>
+    </w:lvl>
+    <w:lvl w:ilvl="3" w:tplc="08090001" w:tentative="1">
+      <w:start w:val="1"/>
+      <w:numFmt w:val="bullet"/>
+      <w:lvlText w:val=""/>
+      <w:lvlJc w:val="left"/>
+      <w:pPr>
+        <w:ind w:left="3600" w:hanging="360"/>
+      </w:pPr>
+      <w:rPr>
+        <w:rFonts w:ascii="Symbol" w:hAnsi="Symbol" w:hint="default"/>
+      </w:rPr>
+    </w:lvl>
+    <w:lvl w:ilvl="4" w:tplc="08090003" w:tentative="1">
+      <w:start w:val="1"/>
+      <w:numFmt w:val="bullet"/>
+      <w:lvlText w:val="o"/>
+      <w:lvlJc w:val="left"/>
+      <w:pPr>
+        <w:ind w:left="4320" w:hanging="360"/>
+      </w:pPr>
+      <w:rPr>
+        <w:rFonts w:ascii="Courier New" w:hAnsi="Courier New" w:cs="Courier New" w:hint="default"/>
+      </w:rPr>
+    </w:lvl>
+    <w:lvl w:ilvl="5" w:tplc="08090005" w:tentative="1">
+      <w:start w:val="1"/>
+      <w:numFmt w:val="bullet"/>
+      <w:lvlText w:val=""/>
+      <w:lvlJc w:val="left"/>
+      <w:pPr>
+        <w:ind w:left="5040" w:hanging="360"/>
+      </w:pPr>
+      <w:rPr>
+        <w:rFonts w:ascii="Wingdings" w:hAnsi="Wingdings" w:hint="default"/>
+      </w:rPr>
+    </w:lvl>
+    <w:lvl w:ilvl="6" w:tplc="08090001" w:tentative="1">
+      <w:start w:val="1"/>
+      <w:numFmt w:val="bullet"/>
+      <w:lvlText w:val=""/>
+      <w:lvlJc w:val="left"/>
+      <w:pPr>
+        <w:ind w:left="5760" w:hanging="360"/>
+      </w:pPr>
+      <w:rPr>
+        <w:rFonts w:ascii="Symbol" w:hAnsi="Symbol" w:hint="default"/>
+      </w:rPr>
+    </w:lvl>
+    <w:lvl w:ilvl="7" w:tplc="08090003" w:tentative="1">
+      <w:start w:val="1"/>
+      <w:numFmt w:val="bullet"/>
+      <w:lvlText w:val="o"/>
+      <w:lvlJc w:val="left"/>
+      <w:pPr>
+        <w:ind w:left="6480" w:hanging="360"/>
+      </w:pPr>
+      <w:rPr>
+        <w:rFonts w:ascii="Courier New" w:hAnsi="Courier New" w:cs="Courier New" w:hint="default"/>
+      </w:rPr>
+    </w:lvl>
+    <w:lvl w:ilvl="8" w:tplc="08090005" w:tentative="1">
+      <w:start w:val="1"/>
+      <w:numFmt w:val="bullet"/>
+      <w:lvlText w:val=""/>
+      <w:lvlJc w:val="left"/>
+      <w:pPr>
+        <w:ind w:left="7200" w:hanging="360"/>
+      </w:pPr>
+      <w:rPr>
+        <w:rFonts w:ascii="Wingdings" w:hAnsi="Wingdings" w:hint="default"/>
+      </w:rPr>
+    </w:lvl>
+  </w:abstractNum>
+  <w:abstractNum w:abstractNumId="1" w15:restartNumberingAfterBreak="0">
+    <w:nsid w:val="27BF02EC"/>
+    <w:multiLevelType w:val="hybridMultilevel"/>
+    <w:tmpl w:val="7D60330C"/>
+    <w:lvl w:ilvl="0" w:tplc="08090001">
+      <w:start w:val="1"/>
+      <w:numFmt w:val="bullet"/>
+      <w:lvlText w:val=""/>
+      <w:lvlJc w:val="left"/>
+      <w:pPr>
+        <w:ind w:left="1440" w:hanging="360"/>
+      </w:pPr>
+      <w:rPr>
+        <w:rFonts w:ascii="Symbol" w:hAnsi="Symbol" w:hint="default"/>
+      </w:rPr>
+    </w:lvl>
+    <w:lvl w:ilvl="1" w:tplc="08090003" w:tentative="1">
+      <w:start w:val="1"/>
+      <w:numFmt w:val="bullet"/>
+      <w:lvlText w:val="o"/>
+      <w:lvlJc w:val="left"/>
+      <w:pPr>
+        <w:ind w:left="2160" w:hanging="360"/>
+      </w:pPr>
+      <w:rPr>
+        <w:rFonts w:ascii="Courier New" w:hAnsi="Courier New" w:cs="Courier New" w:hint="default"/>
+      </w:rPr>
+    </w:lvl>
+    <w:lvl w:ilvl="2" w:tplc="08090005" w:tentative="1">
+      <w:start w:val="1"/>
+      <w:numFmt w:val="bullet"/>
+      <w:lvlText w:val=""/>
+      <w:lvlJc w:val="left"/>
+      <w:pPr>
+        <w:ind w:left="2880" w:hanging="360"/>
+      </w:pPr>
+      <w:rPr>
+        <w:rFonts w:ascii="Wingdings" w:hAnsi="Wingdings" w:hint="default"/>
+      </w:rPr>
+    </w:lvl>
+    <w:lvl w:ilvl="3" w:tplc="08090001" w:tentative="1">
+      <w:start w:val="1"/>
+      <w:numFmt w:val="bullet"/>
+      <w:lvlText w:val=""/>
+      <w:lvlJc w:val="left"/>
+      <w:pPr>
+        <w:ind w:left="3600" w:hanging="360"/>
+      </w:pPr>
+      <w:rPr>
+        <w:rFonts w:ascii="Symbol" w:hAnsi="Symbol" w:hint="default"/>
+      </w:rPr>
+    </w:lvl>
+    <w:lvl w:ilvl="4" w:tplc="08090003" w:tentative="1">
+      <w:start w:val="1"/>
+      <w:numFmt w:val="bullet"/>
+      <w:lvlText w:val="o"/>
+      <w:lvlJc w:val="left"/>
+      <w:pPr>
+        <w:ind w:left="4320" w:hanging="360"/>
+      </w:pPr>
+      <w:rPr>
+        <w:rFonts w:ascii="Courier New" w:hAnsi="Courier New" w:cs="Courier New" w:hint="default"/>
+      </w:rPr>
+    </w:lvl>
+    <w:lvl w:ilvl="5" w:tplc="08090005" w:tentative="1">
+      <w:start w:val="1"/>
+      <w:numFmt w:val="bullet"/>
+      <w:lvlText w:val=""/>
+      <w:lvlJc w:val="left"/>
+      <w:pPr>
+        <w:ind w:left="5040" w:hanging="360"/>
+      </w:pPr>
+      <w:rPr>
+        <w:rFonts w:ascii="Wingdings" w:hAnsi="Wingdings" w:hint="default"/>
+      </w:rPr>
+    </w:lvl>
+    <w:lvl w:ilvl="6" w:tplc="08090001" w:tentative="1">
+      <w:start w:val="1"/>
+      <w:numFmt w:val="bullet"/>
+      <w:lvlText w:val=""/>
+      <w:lvlJc w:val="left"/>
+      <w:pPr>
+        <w:ind w:left="5760" w:hanging="360"/>
+      </w:pPr>
+      <w:rPr>
+        <w:rFonts w:ascii="Symbol" w:hAnsi="Symbol" w:hint="default"/>
+      </w:rPr>
+    </w:lvl>
+    <w:lvl w:ilvl="7" w:tplc="08090003" w:tentative="1">
+      <w:start w:val="1"/>
+      <w:numFmt w:val="bullet"/>
+      <w:lvlText w:val="o"/>
+      <w:lvlJc w:val="left"/>
+      <w:pPr>
+        <w:ind w:left="6480" w:hanging="360"/>
+      </w:pPr>
+      <w:rPr>
+        <w:rFonts w:ascii="Courier New" w:hAnsi="Courier New" w:cs="Courier New" w:hint="default"/>
+      </w:rPr>
+    </w:lvl>
+    <w:lvl w:ilvl="8" w:tplc="08090005" w:tentative="1">
+      <w:start w:val="1"/>
+      <w:numFmt w:val="bullet"/>
+      <w:lvlText w:val=""/>
+      <w:lvlJc w:val="left"/>
+      <w:pPr>
+        <w:ind w:left="7200" w:hanging="360"/>
+      </w:pPr>
+      <w:rPr>
+        <w:rFonts w:ascii="Wingdings" w:hAnsi="Wingdings" w:hint="default"/>
+      </w:rPr>
+    </w:lvl>
+  </w:abstractNum>
+  <w:abstractNum w:abstractNumId="2" w15:restartNumberingAfterBreak="0">
+    <w:nsid w:val="4CAF07B7"/>
+    <w:multiLevelType w:val="hybridMultilevel"/>
+    <w:tmpl w:val="2DD00BCE"/>
+    <w:lvl w:ilvl="0" w:tplc="08090001">
+      <w:start w:val="1"/>
+      <w:numFmt w:val="bullet"/>
+      <w:lvlText w:val=""/>
+      <w:lvlJc w:val="left"/>
+      <w:pPr>
+        <w:ind w:left="1440" w:hanging="360"/>
+      </w:pPr>
+      <w:rPr>
+        <w:rFonts w:ascii="Symbol" w:hAnsi="Symbol" w:hint="default"/>
+      </w:rPr>
+    </w:lvl>
+    <w:lvl w:ilvl="1" w:tplc="08090003" w:tentative="1">
+      <w:start w:val="1"/>
+      <w:numFmt w:val="bullet"/>
+      <w:lvlText w:val="o"/>
+      <w:lvlJc w:val="left"/>
+      <w:pPr>
+        <w:ind w:left="2160" w:hanging="360"/>
+      </w:pPr>
+      <w:rPr>
+        <w:rFonts w:ascii="Courier New" w:hAnsi="Courier New" w:cs="Courier New" w:hint="default"/>
+      </w:rPr>
+    </w:lvl>
+    <w:lvl w:ilvl="2" w:tplc="08090005" w:tentative="1">
+      <w:start w:val="1"/>
+      <w:numFmt w:val="bullet"/>
+      <w:lvlText w:val=""/>
+      <w:lvlJc w:val="left"/>
+      <w:pPr>
+        <w:ind w:left="2880" w:hanging="360"/>
+      </w:pPr>
+      <w:rPr>
+        <w:rFonts w:ascii="Wingdings" w:hAnsi="Wingdings" w:hint="default"/>
+      </w:rPr>
+    </w:lvl>
+    <w:lvl w:ilvl="3" w:tplc="08090001" w:tentative="1">
+      <w:start w:val="1"/>
+      <w:numFmt w:val="bullet"/>
+      <w:lvlText w:val=""/>
+      <w:lvlJc w:val="left"/>
+      <w:pPr>
+        <w:ind w:left="3600" w:hanging="360"/>
+      </w:pPr>
+      <w:rPr>
+        <w:rFonts w:ascii="Symbol" w:hAnsi="Symbol" w:hint="default"/>
+      </w:rPr>
+    </w:lvl>
+    <w:lvl w:ilvl="4" w:tplc="08090003" w:tentative="1">
+      <w:start w:val="1"/>
+      <w:numFmt w:val="bullet"/>
+      <w:lvlText w:val="o"/>
+      <w:lvlJc w:val="left"/>
+      <w:pPr>
+        <w:ind w:left="4320" w:hanging="360"/>
+      </w:pPr>
+      <w:rPr>
+        <w:rFonts w:ascii="Courier New" w:hAnsi="Courier New" w:cs="Courier New" w:hint="default"/>
+      </w:rPr>
+    </w:lvl>
+    <w:lvl w:ilvl="5" w:tplc="08090005" w:tentative="1">
+      <w:start w:val="1"/>
+      <w:numFmt w:val="bullet"/>
+      <w:lvlText w:val=""/>
+      <w:lvlJc w:val="left"/>
+      <w:pPr>
+        <w:ind w:left="5040" w:hanging="360"/>
+      </w:pPr>
+      <w:rPr>
+        <w:rFonts w:ascii="Wingdings" w:hAnsi="Wingdings" w:hint="default"/>
+      </w:rPr>
+    </w:lvl>
+    <w:lvl w:ilvl="6" w:tplc="08090001" w:tentative="1">
+      <w:start w:val="1"/>
+      <w:numFmt w:val="bullet"/>
+      <w:lvlText w:val=""/>
+      <w:lvlJc w:val="left"/>
+      <w:pPr>
+        <w:ind w:left="5760" w:hanging="360"/>
+      </w:pPr>
+      <w:rPr>
+        <w:rFonts w:ascii="Symbol" w:hAnsi="Symbol" w:hint="default"/>
+      </w:rPr>
+    </w:lvl>
+    <w:lvl w:ilvl="7" w:tplc="08090003" w:tentative="1">
+      <w:start w:val="1"/>
+      <w:numFmt w:val="bullet"/>
+      <w:lvlText w:val="o"/>
+      <w:lvlJc w:val="left"/>
+      <w:pPr>
+        <w:ind w:left="6480" w:hanging="360"/>
+      </w:pPr>
+      <w:rPr>
+        <w:rFonts w:ascii="Courier New" w:hAnsi="Courier New" w:cs="Courier New" w:hint="default"/>
+      </w:rPr>
+    </w:lvl>
+    <w:lvl w:ilvl="8" w:tplc="08090005" w:tentative="1">
+      <w:start w:val="1"/>
+      <w:numFmt w:val="bullet"/>
+      <w:lvlText w:val=""/>
+      <w:lvlJc w:val="left"/>
+      <w:pPr>
+        <w:ind w:left="7200" w:hanging="360"/>
+      </w:pPr>
+      <w:rPr>
+        <w:rFonts w:ascii="Wingdings" w:hAnsi="Wingdings" w:hint="default"/>
+      </w:rPr>
+    </w:lvl>
+  </w:abstractNum>
+  <w:abstractNum w:abstractNumId="3" w15:restartNumberingAfterBreak="0">
     <w:nsid w:val="56F667BA"/>
     <w:multiLevelType w:val="hybridMultilevel"/>
     <w:tmpl w:val="2A7C6206"/>
@@ -1482,7 +2204,7 @@
       </w:rPr>
     </w:lvl>
   </w:abstractNum>
-  <w:abstractNum w:abstractNumId="1" w15:restartNumberingAfterBreak="0">
+  <w:abstractNum w:abstractNumId="4" w15:restartNumberingAfterBreak="0">
     <w:nsid w:val="6FAF4E0A"/>
     <w:multiLevelType w:val="hybridMultilevel"/>
     <w:tmpl w:val="4DE4A568"/>
@@ -1595,7 +2317,7 @@
       </w:rPr>
     </w:lvl>
   </w:abstractNum>
-  <w:abstractNum w:abstractNumId="2" w15:restartNumberingAfterBreak="0">
+  <w:abstractNum w:abstractNumId="5" w15:restartNumberingAfterBreak="0">
     <w:nsid w:val="7C70392D"/>
     <w:multiLevelType w:val="hybridMultilevel"/>
     <w:tmpl w:val="8110C730"/>
@@ -1709,13 +2431,22 @@
     </w:lvl>
   </w:abstractNum>
   <w:num w:numId="1" w16cid:durableId="1289554495">
+    <w:abstractNumId w:val="3"/>
+  </w:num>
+  <w:num w:numId="2" w16cid:durableId="1226646956">
+    <w:abstractNumId w:val="5"/>
+  </w:num>
+  <w:num w:numId="3" w16cid:durableId="1109546996">
+    <w:abstractNumId w:val="4"/>
+  </w:num>
+  <w:num w:numId="4" w16cid:durableId="461775994">
+    <w:abstractNumId w:val="1"/>
+  </w:num>
+  <w:num w:numId="5" w16cid:durableId="509218642">
     <w:abstractNumId w:val="0"/>
   </w:num>
-  <w:num w:numId="2" w16cid:durableId="1226646956">
+  <w:num w:numId="6" w16cid:durableId="1588689769">
     <w:abstractNumId w:val="2"/>
-  </w:num>
-  <w:num w:numId="3" w16cid:durableId="1109546996">
-    <w:abstractNumId w:val="1"/>
   </w:num>
 </w:numbering>
 </file>
@@ -2160,6 +2891,1721 @@
 </w:styles>
 </file>
 
+<file path=word/charts/chart1.xml><?xml version="1.0" encoding="utf-8"?>
+<c:chartSpace xmlns:c="http://schemas.openxmlformats.org/drawingml/2006/chart" xmlns:a="http://schemas.openxmlformats.org/drawingml/2006/main" xmlns:r="http://schemas.openxmlformats.org/officeDocument/2006/relationships" xmlns:c16r2="http://schemas.microsoft.com/office/drawing/2015/06/chart">
+  <c:date1904 val="0"/>
+  <c:lang val="en-US"/>
+  <c:roundedCorners val="0"/>
+  <mc:AlternateContent xmlns:mc="http://schemas.openxmlformats.org/markup-compatibility/2006">
+    <mc:Choice xmlns:c14="http://schemas.microsoft.com/office/drawing/2007/8/2/chart" Requires="c14">
+      <c14:style val="102"/>
+    </mc:Choice>
+    <mc:Fallback>
+      <c:style val="2"/>
+    </mc:Fallback>
+  </mc:AlternateContent>
+  <c:chart>
+    <c:autoTitleDeleted val="1"/>
+    <c:plotArea>
+      <c:layout>
+        <c:manualLayout>
+          <c:layoutTarget val="inner"/>
+          <c:xMode val="edge"/>
+          <c:yMode val="edge"/>
+          <c:x val="0.20579459825586319"/>
+          <c:y val="3.2407280611662669E-2"/>
+          <c:w val="0.53888888888888886"/>
+          <c:h val="0.89814814814814814"/>
+        </c:manualLayout>
+      </c:layout>
+      <c:pieChart>
+        <c:varyColors val="1"/>
+        <c:ser>
+          <c:idx val="0"/>
+          <c:order val="0"/>
+          <c:tx>
+            <c:strRef>
+              <c:f>Sheet1!$C$5:$C$6</c:f>
+              <c:strCache>
+                <c:ptCount val="2"/>
+                <c:pt idx="0">
+                  <c:v>FALSE</c:v>
+                </c:pt>
+                <c:pt idx="1">
+                  <c:v>TRUE</c:v>
+                </c:pt>
+              </c:strCache>
+            </c:strRef>
+          </c:tx>
+          <c:dPt>
+            <c:idx val="0"/>
+            <c:bubble3D val="0"/>
+            <c:spPr>
+              <a:gradFill>
+                <a:gsLst>
+                  <a:gs pos="100000">
+                    <a:schemeClr val="accent1">
+                      <a:lumMod val="60000"/>
+                      <a:lumOff val="40000"/>
+                    </a:schemeClr>
+                  </a:gs>
+                  <a:gs pos="0">
+                    <a:schemeClr val="accent1"/>
+                  </a:gs>
+                </a:gsLst>
+                <a:lin ang="5400000" scaled="0"/>
+              </a:gradFill>
+              <a:ln w="19050">
+                <a:solidFill>
+                  <a:schemeClr val="lt1"/>
+                </a:solidFill>
+              </a:ln>
+              <a:effectLst/>
+            </c:spPr>
+            <c:extLst>
+              <c:ext xmlns:c16="http://schemas.microsoft.com/office/drawing/2014/chart" uri="{C3380CC4-5D6E-409C-BE32-E72D297353CC}">
+                <c16:uniqueId val="{00000001-B6E0-4F7B-84CA-45D58C8E59E5}"/>
+              </c:ext>
+            </c:extLst>
+          </c:dPt>
+          <c:dPt>
+            <c:idx val="1"/>
+            <c:bubble3D val="0"/>
+            <c:spPr>
+              <a:gradFill>
+                <a:gsLst>
+                  <a:gs pos="100000">
+                    <a:schemeClr val="accent2">
+                      <a:lumMod val="60000"/>
+                      <a:lumOff val="40000"/>
+                    </a:schemeClr>
+                  </a:gs>
+                  <a:gs pos="0">
+                    <a:schemeClr val="accent2"/>
+                  </a:gs>
+                </a:gsLst>
+                <a:lin ang="5400000" scaled="0"/>
+              </a:gradFill>
+              <a:ln w="19050">
+                <a:solidFill>
+                  <a:schemeClr val="lt1"/>
+                </a:solidFill>
+              </a:ln>
+              <a:effectLst/>
+            </c:spPr>
+            <c:extLst>
+              <c:ext xmlns:c16="http://schemas.microsoft.com/office/drawing/2014/chart" uri="{C3380CC4-5D6E-409C-BE32-E72D297353CC}">
+                <c16:uniqueId val="{00000003-B6E0-4F7B-84CA-45D58C8E59E5}"/>
+              </c:ext>
+            </c:extLst>
+          </c:dPt>
+          <c:dLbls>
+            <c:spPr>
+              <a:noFill/>
+              <a:ln>
+                <a:noFill/>
+              </a:ln>
+              <a:effectLst/>
+            </c:spPr>
+            <c:txPr>
+              <a:bodyPr rot="0" spcFirstLastPara="1" vertOverflow="ellipsis" vert="horz" wrap="square" lIns="38100" tIns="19050" rIns="38100" bIns="19050" anchor="ctr" anchorCtr="1">
+                <a:spAutoFit/>
+              </a:bodyPr>
+              <a:lstStyle/>
+              <a:p>
+                <a:pPr>
+                  <a:defRPr sz="900" b="0" i="0" u="none" strike="noStrike" kern="1200" baseline="0">
+                    <a:solidFill>
+                      <a:schemeClr val="dk1">
+                        <a:lumMod val="75000"/>
+                        <a:lumOff val="25000"/>
+                      </a:schemeClr>
+                    </a:solidFill>
+                    <a:latin typeface="+mn-lt"/>
+                    <a:ea typeface="+mn-ea"/>
+                    <a:cs typeface="+mn-cs"/>
+                  </a:defRPr>
+                </a:pPr>
+                <a:endParaRPr lang="en-US"/>
+              </a:p>
+            </c:txPr>
+            <c:dLblPos val="inEnd"/>
+            <c:showLegendKey val="0"/>
+            <c:showVal val="0"/>
+            <c:showCatName val="0"/>
+            <c:showSerName val="0"/>
+            <c:showPercent val="1"/>
+            <c:showBubbleSize val="0"/>
+            <c:showLeaderLines val="1"/>
+            <c:leaderLines>
+              <c:spPr>
+                <a:ln w="9525" cap="flat" cmpd="sng" algn="ctr">
+                  <a:solidFill>
+                    <a:schemeClr val="dk1">
+                      <a:lumMod val="35000"/>
+                      <a:lumOff val="65000"/>
+                    </a:schemeClr>
+                  </a:solidFill>
+                  <a:round/>
+                </a:ln>
+                <a:effectLst/>
+              </c:spPr>
+            </c:leaderLines>
+            <c:extLst>
+              <c:ext xmlns:c15="http://schemas.microsoft.com/office/drawing/2012/chart" uri="{CE6537A1-D6FC-4f65-9D91-7224C49458BB}"/>
+            </c:extLst>
+          </c:dLbls>
+          <c:cat>
+            <c:numRef>
+              <c:f>Sheet1!$C$5</c:f>
+              <c:numCache>
+                <c:formatCode>General</c:formatCode>
+                <c:ptCount val="1"/>
+                <c:pt idx="0">
+                  <c:v>0</c:v>
+                </c:pt>
+              </c:numCache>
+            </c:numRef>
+          </c:cat>
+          <c:val>
+            <c:numRef>
+              <c:f>Sheet1!$E$5:$E$6</c:f>
+              <c:numCache>
+                <c:formatCode>General</c:formatCode>
+                <c:ptCount val="2"/>
+                <c:pt idx="0">
+                  <c:v>55.035460992907801</c:v>
+                </c:pt>
+                <c:pt idx="1">
+                  <c:v>44.964539007092199</c:v>
+                </c:pt>
+              </c:numCache>
+            </c:numRef>
+          </c:val>
+          <c:extLst>
+            <c:ext xmlns:c16="http://schemas.microsoft.com/office/drawing/2014/chart" uri="{C3380CC4-5D6E-409C-BE32-E72D297353CC}">
+              <c16:uniqueId val="{00000004-B6E0-4F7B-84CA-45D58C8E59E5}"/>
+            </c:ext>
+          </c:extLst>
+        </c:ser>
+        <c:dLbls>
+          <c:dLblPos val="inEnd"/>
+          <c:showLegendKey val="0"/>
+          <c:showVal val="0"/>
+          <c:showCatName val="0"/>
+          <c:showSerName val="0"/>
+          <c:showPercent val="1"/>
+          <c:showBubbleSize val="0"/>
+          <c:showLeaderLines val="1"/>
+        </c:dLbls>
+        <c:firstSliceAng val="0"/>
+      </c:pieChart>
+      <c:spPr>
+        <a:noFill/>
+        <a:ln>
+          <a:noFill/>
+        </a:ln>
+        <a:effectLst/>
+      </c:spPr>
+    </c:plotArea>
+    <c:plotVisOnly val="1"/>
+    <c:dispBlanksAs val="gap"/>
+    <c:extLst>
+      <c:ext xmlns:c16r3="http://schemas.microsoft.com/office/drawing/2017/03/chart" uri="{56B9EC1D-385E-4148-901F-78D8002777C0}">
+        <c16r3:dataDisplayOptions16>
+          <c16r3:dispNaAsBlank val="1"/>
+        </c16r3:dataDisplayOptions16>
+      </c:ext>
+    </c:extLst>
+    <c:showDLblsOverMax val="0"/>
+  </c:chart>
+  <c:spPr>
+    <a:pattFill prst="dkDnDiag">
+      <a:fgClr>
+        <a:schemeClr val="lt1"/>
+      </a:fgClr>
+      <a:bgClr>
+        <a:schemeClr val="dk1">
+          <a:lumMod val="10000"/>
+          <a:lumOff val="90000"/>
+        </a:schemeClr>
+      </a:bgClr>
+    </a:pattFill>
+    <a:ln w="9525" cap="flat" cmpd="sng" algn="ctr">
+      <a:solidFill>
+        <a:schemeClr val="dk1">
+          <a:lumMod val="15000"/>
+          <a:lumOff val="85000"/>
+        </a:schemeClr>
+      </a:solidFill>
+      <a:round/>
+    </a:ln>
+    <a:effectLst/>
+  </c:spPr>
+  <c:txPr>
+    <a:bodyPr/>
+    <a:lstStyle/>
+    <a:p>
+      <a:pPr>
+        <a:defRPr/>
+      </a:pPr>
+      <a:endParaRPr lang="en-US"/>
+    </a:p>
+  </c:txPr>
+  <c:externalData r:id="rId3">
+    <c:autoUpdate val="0"/>
+  </c:externalData>
+</c:chartSpace>
+</file>
+
+<file path=word/charts/chart2.xml><?xml version="1.0" encoding="utf-8"?>
+<c:chartSpace xmlns:c="http://schemas.openxmlformats.org/drawingml/2006/chart" xmlns:a="http://schemas.openxmlformats.org/drawingml/2006/main" xmlns:r="http://schemas.openxmlformats.org/officeDocument/2006/relationships" xmlns:c16r2="http://schemas.microsoft.com/office/drawing/2015/06/chart">
+  <c:date1904 val="0"/>
+  <c:lang val="en-US"/>
+  <c:roundedCorners val="0"/>
+  <mc:AlternateContent xmlns:mc="http://schemas.openxmlformats.org/markup-compatibility/2006">
+    <mc:Choice xmlns:c14="http://schemas.microsoft.com/office/drawing/2007/8/2/chart" Requires="c14">
+      <c14:style val="102"/>
+    </mc:Choice>
+    <mc:Fallback>
+      <c:style val="2"/>
+    </mc:Fallback>
+  </mc:AlternateContent>
+  <c:chart>
+    <c:autoTitleDeleted val="1"/>
+    <c:plotArea>
+      <c:layout/>
+      <c:pieChart>
+        <c:varyColors val="1"/>
+        <c:ser>
+          <c:idx val="0"/>
+          <c:order val="0"/>
+          <c:dPt>
+            <c:idx val="0"/>
+            <c:bubble3D val="0"/>
+            <c:spPr>
+              <a:gradFill>
+                <a:gsLst>
+                  <a:gs pos="100000">
+                    <a:schemeClr val="accent1">
+                      <a:lumMod val="60000"/>
+                      <a:lumOff val="40000"/>
+                    </a:schemeClr>
+                  </a:gs>
+                  <a:gs pos="0">
+                    <a:schemeClr val="accent1"/>
+                  </a:gs>
+                </a:gsLst>
+                <a:lin ang="5400000" scaled="0"/>
+              </a:gradFill>
+              <a:ln w="19050">
+                <a:solidFill>
+                  <a:schemeClr val="lt1"/>
+                </a:solidFill>
+              </a:ln>
+              <a:effectLst/>
+            </c:spPr>
+            <c:extLst>
+              <c:ext xmlns:c16="http://schemas.microsoft.com/office/drawing/2014/chart" uri="{C3380CC4-5D6E-409C-BE32-E72D297353CC}">
+                <c16:uniqueId val="{00000001-2108-4664-870B-00B811F1AF00}"/>
+              </c:ext>
+            </c:extLst>
+          </c:dPt>
+          <c:dPt>
+            <c:idx val="1"/>
+            <c:bubble3D val="0"/>
+            <c:spPr>
+              <a:gradFill>
+                <a:gsLst>
+                  <a:gs pos="100000">
+                    <a:schemeClr val="accent2">
+                      <a:lumMod val="60000"/>
+                      <a:lumOff val="40000"/>
+                    </a:schemeClr>
+                  </a:gs>
+                  <a:gs pos="0">
+                    <a:schemeClr val="accent2"/>
+                  </a:gs>
+                </a:gsLst>
+                <a:lin ang="5400000" scaled="0"/>
+              </a:gradFill>
+              <a:ln w="19050">
+                <a:solidFill>
+                  <a:schemeClr val="lt1"/>
+                </a:solidFill>
+              </a:ln>
+              <a:effectLst/>
+            </c:spPr>
+            <c:extLst>
+              <c:ext xmlns:c16="http://schemas.microsoft.com/office/drawing/2014/chart" uri="{C3380CC4-5D6E-409C-BE32-E72D297353CC}">
+                <c16:uniqueId val="{00000003-2108-4664-870B-00B811F1AF00}"/>
+              </c:ext>
+            </c:extLst>
+          </c:dPt>
+          <c:dPt>
+            <c:idx val="2"/>
+            <c:bubble3D val="0"/>
+            <c:spPr>
+              <a:gradFill>
+                <a:gsLst>
+                  <a:gs pos="100000">
+                    <a:schemeClr val="accent3">
+                      <a:lumMod val="60000"/>
+                      <a:lumOff val="40000"/>
+                    </a:schemeClr>
+                  </a:gs>
+                  <a:gs pos="0">
+                    <a:schemeClr val="accent3"/>
+                  </a:gs>
+                </a:gsLst>
+                <a:lin ang="5400000" scaled="0"/>
+              </a:gradFill>
+              <a:ln w="19050">
+                <a:solidFill>
+                  <a:schemeClr val="lt1"/>
+                </a:solidFill>
+              </a:ln>
+              <a:effectLst/>
+            </c:spPr>
+            <c:extLst>
+              <c:ext xmlns:c16="http://schemas.microsoft.com/office/drawing/2014/chart" uri="{C3380CC4-5D6E-409C-BE32-E72D297353CC}">
+                <c16:uniqueId val="{00000005-2108-4664-870B-00B811F1AF00}"/>
+              </c:ext>
+            </c:extLst>
+          </c:dPt>
+          <c:dLbls>
+            <c:spPr>
+              <a:noFill/>
+              <a:ln>
+                <a:noFill/>
+              </a:ln>
+              <a:effectLst/>
+            </c:spPr>
+            <c:txPr>
+              <a:bodyPr rot="0" spcFirstLastPara="1" vertOverflow="ellipsis" vert="horz" wrap="square" lIns="38100" tIns="19050" rIns="38100" bIns="19050" anchor="ctr" anchorCtr="1">
+                <a:spAutoFit/>
+              </a:bodyPr>
+              <a:lstStyle/>
+              <a:p>
+                <a:pPr>
+                  <a:defRPr sz="900" b="0" i="0" u="none" strike="noStrike" kern="1200" baseline="0">
+                    <a:solidFill>
+                      <a:schemeClr val="dk1">
+                        <a:lumMod val="75000"/>
+                        <a:lumOff val="25000"/>
+                      </a:schemeClr>
+                    </a:solidFill>
+                    <a:latin typeface="+mn-lt"/>
+                    <a:ea typeface="+mn-ea"/>
+                    <a:cs typeface="+mn-cs"/>
+                  </a:defRPr>
+                </a:pPr>
+                <a:endParaRPr lang="en-US"/>
+              </a:p>
+            </c:txPr>
+            <c:dLblPos val="inEnd"/>
+            <c:showLegendKey val="0"/>
+            <c:showVal val="0"/>
+            <c:showCatName val="0"/>
+            <c:showSerName val="0"/>
+            <c:showPercent val="1"/>
+            <c:showBubbleSize val="0"/>
+            <c:showLeaderLines val="1"/>
+            <c:leaderLines>
+              <c:spPr>
+                <a:ln w="9525" cap="flat" cmpd="sng" algn="ctr">
+                  <a:solidFill>
+                    <a:schemeClr val="dk1">
+                      <a:lumMod val="35000"/>
+                      <a:lumOff val="65000"/>
+                    </a:schemeClr>
+                  </a:solidFill>
+                  <a:round/>
+                </a:ln>
+                <a:effectLst/>
+              </c:spPr>
+            </c:leaderLines>
+            <c:extLst>
+              <c:ext xmlns:c15="http://schemas.microsoft.com/office/drawing/2012/chart" uri="{CE6537A1-D6FC-4f65-9D91-7224C49458BB}"/>
+            </c:extLst>
+          </c:dLbls>
+          <c:cat>
+            <c:strRef>
+              <c:f>(products_list_by_url!$E$7,products_list_by_url!$E$8,products_list_by_url!$E$9)</c:f>
+              <c:strCache>
+                <c:ptCount val="3"/>
+                <c:pt idx="0">
+                  <c:v>products</c:v>
+                </c:pt>
+                <c:pt idx="1">
+                  <c:v>blank product name - wrong url</c:v>
+                </c:pt>
+                <c:pt idx="2">
+                  <c:v>wrong product name</c:v>
+                </c:pt>
+              </c:strCache>
+            </c:strRef>
+          </c:cat>
+          <c:val>
+            <c:numRef>
+              <c:f>(products_list_by_url!$G$7,products_list_by_url!$G$8,products_list_by_url!$G$9)</c:f>
+              <c:numCache>
+                <c:formatCode>General</c:formatCode>
+                <c:ptCount val="3"/>
+                <c:pt idx="0">
+                  <c:v>69.892473120000005</c:v>
+                </c:pt>
+                <c:pt idx="1">
+                  <c:v>18.07228916</c:v>
+                </c:pt>
+                <c:pt idx="2">
+                  <c:v>11.67681479</c:v>
+                </c:pt>
+              </c:numCache>
+            </c:numRef>
+          </c:val>
+          <c:extLst>
+            <c:ext xmlns:c16="http://schemas.microsoft.com/office/drawing/2014/chart" uri="{C3380CC4-5D6E-409C-BE32-E72D297353CC}">
+              <c16:uniqueId val="{00000006-2108-4664-870B-00B811F1AF00}"/>
+            </c:ext>
+          </c:extLst>
+        </c:ser>
+        <c:dLbls>
+          <c:dLblPos val="inEnd"/>
+          <c:showLegendKey val="0"/>
+          <c:showVal val="0"/>
+          <c:showCatName val="0"/>
+          <c:showSerName val="0"/>
+          <c:showPercent val="1"/>
+          <c:showBubbleSize val="0"/>
+          <c:showLeaderLines val="1"/>
+        </c:dLbls>
+        <c:firstSliceAng val="0"/>
+      </c:pieChart>
+      <c:spPr>
+        <a:noFill/>
+        <a:ln>
+          <a:noFill/>
+        </a:ln>
+        <a:effectLst/>
+      </c:spPr>
+    </c:plotArea>
+    <c:plotVisOnly val="1"/>
+    <c:dispBlanksAs val="gap"/>
+    <c:extLst>
+      <c:ext xmlns:c16r3="http://schemas.microsoft.com/office/drawing/2017/03/chart" uri="{56B9EC1D-385E-4148-901F-78D8002777C0}">
+        <c16r3:dataDisplayOptions16>
+          <c16r3:dispNaAsBlank val="1"/>
+        </c16r3:dataDisplayOptions16>
+      </c:ext>
+    </c:extLst>
+    <c:showDLblsOverMax val="0"/>
+  </c:chart>
+  <c:spPr>
+    <a:pattFill prst="dkDnDiag">
+      <a:fgClr>
+        <a:schemeClr val="lt1"/>
+      </a:fgClr>
+      <a:bgClr>
+        <a:schemeClr val="dk1">
+          <a:lumMod val="10000"/>
+          <a:lumOff val="90000"/>
+        </a:schemeClr>
+      </a:bgClr>
+    </a:pattFill>
+    <a:ln w="9525" cap="flat" cmpd="sng" algn="ctr">
+      <a:solidFill>
+        <a:schemeClr val="dk1">
+          <a:lumMod val="15000"/>
+          <a:lumOff val="85000"/>
+        </a:schemeClr>
+      </a:solidFill>
+      <a:round/>
+    </a:ln>
+    <a:effectLst/>
+  </c:spPr>
+  <c:txPr>
+    <a:bodyPr/>
+    <a:lstStyle/>
+    <a:p>
+      <a:pPr>
+        <a:defRPr/>
+      </a:pPr>
+      <a:endParaRPr lang="en-US"/>
+    </a:p>
+  </c:txPr>
+  <c:externalData r:id="rId3">
+    <c:autoUpdate val="0"/>
+  </c:externalData>
+</c:chartSpace>
+</file>
+
+<file path=word/charts/colors1.xml><?xml version="1.0" encoding="utf-8"?>
+<cs:colorStyle xmlns:cs="http://schemas.microsoft.com/office/drawing/2012/chartStyle" xmlns:a="http://schemas.openxmlformats.org/drawingml/2006/main" meth="cycle" id="10">
+  <a:schemeClr val="accent1"/>
+  <a:schemeClr val="accent2"/>
+  <a:schemeClr val="accent3"/>
+  <a:schemeClr val="accent4"/>
+  <a:schemeClr val="accent5"/>
+  <a:schemeClr val="accent6"/>
+  <cs:variation/>
+  <cs:variation>
+    <a:lumMod val="60000"/>
+  </cs:variation>
+  <cs:variation>
+    <a:lumMod val="80000"/>
+    <a:lumOff val="20000"/>
+  </cs:variation>
+  <cs:variation>
+    <a:lumMod val="80000"/>
+  </cs:variation>
+  <cs:variation>
+    <a:lumMod val="60000"/>
+    <a:lumOff val="40000"/>
+  </cs:variation>
+  <cs:variation>
+    <a:lumMod val="50000"/>
+  </cs:variation>
+  <cs:variation>
+    <a:lumMod val="70000"/>
+    <a:lumOff val="30000"/>
+  </cs:variation>
+  <cs:variation>
+    <a:lumMod val="70000"/>
+  </cs:variation>
+  <cs:variation>
+    <a:lumMod val="50000"/>
+    <a:lumOff val="50000"/>
+  </cs:variation>
+</cs:colorStyle>
+</file>
+
+<file path=word/charts/colors2.xml><?xml version="1.0" encoding="utf-8"?>
+<cs:colorStyle xmlns:cs="http://schemas.microsoft.com/office/drawing/2012/chartStyle" xmlns:a="http://schemas.openxmlformats.org/drawingml/2006/main" meth="cycle" id="10">
+  <a:schemeClr val="accent1"/>
+  <a:schemeClr val="accent2"/>
+  <a:schemeClr val="accent3"/>
+  <a:schemeClr val="accent4"/>
+  <a:schemeClr val="accent5"/>
+  <a:schemeClr val="accent6"/>
+  <cs:variation/>
+  <cs:variation>
+    <a:lumMod val="60000"/>
+  </cs:variation>
+  <cs:variation>
+    <a:lumMod val="80000"/>
+    <a:lumOff val="20000"/>
+  </cs:variation>
+  <cs:variation>
+    <a:lumMod val="80000"/>
+  </cs:variation>
+  <cs:variation>
+    <a:lumMod val="60000"/>
+    <a:lumOff val="40000"/>
+  </cs:variation>
+  <cs:variation>
+    <a:lumMod val="50000"/>
+  </cs:variation>
+  <cs:variation>
+    <a:lumMod val="70000"/>
+    <a:lumOff val="30000"/>
+  </cs:variation>
+  <cs:variation>
+    <a:lumMod val="70000"/>
+  </cs:variation>
+  <cs:variation>
+    <a:lumMod val="50000"/>
+    <a:lumOff val="50000"/>
+  </cs:variation>
+</cs:colorStyle>
+</file>
+
+<file path=word/charts/style1.xml><?xml version="1.0" encoding="utf-8"?>
+<cs:chartStyle xmlns:cs="http://schemas.microsoft.com/office/drawing/2012/chartStyle" xmlns:a="http://schemas.openxmlformats.org/drawingml/2006/main" id="256">
+  <cs:axisTitle>
+    <cs:lnRef idx="0"/>
+    <cs:fillRef idx="0"/>
+    <cs:effectRef idx="0"/>
+    <cs:fontRef idx="minor">
+      <a:schemeClr val="dk1">
+        <a:lumMod val="65000"/>
+        <a:lumOff val="35000"/>
+      </a:schemeClr>
+    </cs:fontRef>
+    <cs:defRPr sz="900" b="1" kern="1200"/>
+  </cs:axisTitle>
+  <cs:categoryAxis>
+    <cs:lnRef idx="0"/>
+    <cs:fillRef idx="0"/>
+    <cs:effectRef idx="0"/>
+    <cs:fontRef idx="minor">
+      <a:schemeClr val="dk1">
+        <a:lumMod val="65000"/>
+        <a:lumOff val="35000"/>
+      </a:schemeClr>
+    </cs:fontRef>
+    <cs:defRPr sz="900" kern="1200" cap="none" spc="0" normalizeH="0" baseline="0"/>
+  </cs:categoryAxis>
+  <cs:chartArea>
+    <cs:lnRef idx="0"/>
+    <cs:fillRef idx="0"/>
+    <cs:effectRef idx="0"/>
+    <cs:fontRef idx="minor">
+      <a:schemeClr val="dk1"/>
+    </cs:fontRef>
+    <cs:spPr>
+      <a:pattFill prst="dkDnDiag">
+        <a:fgClr>
+          <a:schemeClr val="lt1"/>
+        </a:fgClr>
+        <a:bgClr>
+          <a:schemeClr val="dk1">
+            <a:lumMod val="10000"/>
+            <a:lumOff val="90000"/>
+          </a:schemeClr>
+        </a:bgClr>
+      </a:pattFill>
+      <a:ln w="9525" cap="flat" cmpd="sng" algn="ctr">
+        <a:solidFill>
+          <a:schemeClr val="dk1">
+            <a:lumMod val="15000"/>
+            <a:lumOff val="85000"/>
+          </a:schemeClr>
+        </a:solidFill>
+        <a:round/>
+      </a:ln>
+    </cs:spPr>
+    <cs:defRPr sz="900" kern="1200"/>
+  </cs:chartArea>
+  <cs:dataLabel>
+    <cs:lnRef idx="0"/>
+    <cs:fillRef idx="0"/>
+    <cs:effectRef idx="0"/>
+    <cs:fontRef idx="minor">
+      <a:schemeClr val="dk1">
+        <a:lumMod val="75000"/>
+        <a:lumOff val="25000"/>
+      </a:schemeClr>
+    </cs:fontRef>
+    <cs:defRPr sz="900" kern="1200"/>
+  </cs:dataLabel>
+  <cs:dataLabelCallout>
+    <cs:lnRef idx="0"/>
+    <cs:fillRef idx="0"/>
+    <cs:effectRef idx="0"/>
+    <cs:fontRef idx="minor">
+      <a:schemeClr val="dk1">
+        <a:lumMod val="65000"/>
+        <a:lumOff val="35000"/>
+      </a:schemeClr>
+    </cs:fontRef>
+    <cs:spPr>
+      <a:solidFill>
+        <a:schemeClr val="lt1">
+          <a:alpha val="75000"/>
+        </a:schemeClr>
+      </a:solidFill>
+      <a:ln w="9525">
+        <a:solidFill>
+          <a:schemeClr val="dk1">
+            <a:lumMod val="25000"/>
+            <a:lumOff val="75000"/>
+          </a:schemeClr>
+        </a:solidFill>
+      </a:ln>
+    </cs:spPr>
+    <cs:defRPr sz="900" kern="1200"/>
+    <cs:bodyPr rot="0" spcFirstLastPara="1" vertOverflow="clip" horzOverflow="clip" vert="horz" wrap="square" lIns="36576" tIns="18288" rIns="36576" bIns="18288" anchor="ctr" anchorCtr="1">
+      <a:spAutoFit/>
+    </cs:bodyPr>
+  </cs:dataLabelCallout>
+  <cs:dataPoint>
+    <cs:lnRef idx="0"/>
+    <cs:fillRef idx="0">
+      <cs:styleClr val="auto"/>
+    </cs:fillRef>
+    <cs:effectRef idx="0"/>
+    <cs:fontRef idx="minor">
+      <a:schemeClr val="tx1"/>
+    </cs:fontRef>
+    <cs:spPr>
+      <a:gradFill>
+        <a:gsLst>
+          <a:gs pos="100000">
+            <a:schemeClr val="phClr">
+              <a:lumMod val="60000"/>
+              <a:lumOff val="40000"/>
+            </a:schemeClr>
+          </a:gs>
+          <a:gs pos="0">
+            <a:schemeClr val="phClr"/>
+          </a:gs>
+        </a:gsLst>
+        <a:lin ang="5400000" scaled="0"/>
+      </a:gradFill>
+      <a:ln w="19050">
+        <a:solidFill>
+          <a:schemeClr val="lt1"/>
+        </a:solidFill>
+      </a:ln>
+    </cs:spPr>
+  </cs:dataPoint>
+  <cs:dataPoint3D>
+    <cs:lnRef idx="0"/>
+    <cs:fillRef idx="0">
+      <cs:styleClr val="auto"/>
+    </cs:fillRef>
+    <cs:effectRef idx="0"/>
+    <cs:fontRef idx="minor">
+      <a:schemeClr val="tx1"/>
+    </cs:fontRef>
+    <cs:spPr>
+      <a:gradFill>
+        <a:gsLst>
+          <a:gs pos="100000">
+            <a:schemeClr val="phClr">
+              <a:lumMod val="60000"/>
+              <a:lumOff val="40000"/>
+            </a:schemeClr>
+          </a:gs>
+          <a:gs pos="0">
+            <a:schemeClr val="phClr"/>
+          </a:gs>
+        </a:gsLst>
+        <a:lin ang="5400000" scaled="0"/>
+      </a:gradFill>
+      <a:ln w="50800">
+        <a:solidFill>
+          <a:schemeClr val="lt1"/>
+        </a:solidFill>
+      </a:ln>
+    </cs:spPr>
+  </cs:dataPoint3D>
+  <cs:dataPointLine>
+    <cs:lnRef idx="0">
+      <cs:styleClr val="auto"/>
+    </cs:lnRef>
+    <cs:fillRef idx="0"/>
+    <cs:effectRef idx="0"/>
+    <cs:fontRef idx="minor">
+      <a:schemeClr val="dk1"/>
+    </cs:fontRef>
+    <cs:spPr>
+      <a:ln w="22225" cap="rnd">
+        <a:solidFill>
+          <a:schemeClr val="phClr"/>
+        </a:solidFill>
+        <a:round/>
+      </a:ln>
+    </cs:spPr>
+  </cs:dataPointLine>
+  <cs:dataPointMarker>
+    <cs:lnRef idx="0">
+      <cs:styleClr val="auto"/>
+    </cs:lnRef>
+    <cs:fillRef idx="0">
+      <cs:styleClr val="auto"/>
+    </cs:fillRef>
+    <cs:effectRef idx="0"/>
+    <cs:fontRef idx="minor">
+      <a:schemeClr val="dk1"/>
+    </cs:fontRef>
+    <cs:spPr>
+      <a:solidFill>
+        <a:schemeClr val="lt1"/>
+      </a:solidFill>
+      <a:ln w="15875">
+        <a:solidFill>
+          <a:schemeClr val="phClr"/>
+        </a:solidFill>
+        <a:round/>
+      </a:ln>
+    </cs:spPr>
+  </cs:dataPointMarker>
+  <cs:dataPointMarkerLayout symbol="circle" size="6"/>
+  <cs:dataPointWireframe>
+    <cs:lnRef idx="0">
+      <cs:styleClr val="auto"/>
+    </cs:lnRef>
+    <cs:fillRef idx="0"/>
+    <cs:effectRef idx="0"/>
+    <cs:fontRef idx="minor">
+      <a:schemeClr val="dk1"/>
+    </cs:fontRef>
+    <cs:spPr>
+      <a:ln w="9525" cap="rnd">
+        <a:solidFill>
+          <a:schemeClr val="phClr"/>
+        </a:solidFill>
+        <a:round/>
+      </a:ln>
+    </cs:spPr>
+  </cs:dataPointWireframe>
+  <cs:dataTable>
+    <cs:lnRef idx="0"/>
+    <cs:fillRef idx="0"/>
+    <cs:effectRef idx="0"/>
+    <cs:fontRef idx="minor">
+      <a:schemeClr val="dk1">
+        <a:lumMod val="65000"/>
+        <a:lumOff val="35000"/>
+      </a:schemeClr>
+    </cs:fontRef>
+    <cs:spPr>
+      <a:ln w="9525" cap="flat" cmpd="sng" algn="ctr">
+        <a:solidFill>
+          <a:schemeClr val="dk1">
+            <a:lumMod val="15000"/>
+            <a:lumOff val="85000"/>
+          </a:schemeClr>
+        </a:solidFill>
+        <a:round/>
+      </a:ln>
+    </cs:spPr>
+    <cs:defRPr sz="800" kern="1200"/>
+  </cs:dataTable>
+  <cs:downBar>
+    <cs:lnRef idx="0"/>
+    <cs:fillRef idx="0"/>
+    <cs:effectRef idx="0"/>
+    <cs:fontRef idx="minor">
+      <a:schemeClr val="dk1"/>
+    </cs:fontRef>
+    <cs:spPr>
+      <a:solidFill>
+        <a:schemeClr val="dk1">
+          <a:lumMod val="75000"/>
+          <a:lumOff val="25000"/>
+        </a:schemeClr>
+      </a:solidFill>
+      <a:ln w="9525" cap="flat" cmpd="sng" algn="ctr">
+        <a:solidFill>
+          <a:schemeClr val="dk1">
+            <a:lumMod val="50000"/>
+            <a:lumOff val="50000"/>
+          </a:schemeClr>
+        </a:solidFill>
+        <a:round/>
+      </a:ln>
+    </cs:spPr>
+  </cs:downBar>
+  <cs:dropLine>
+    <cs:lnRef idx="0"/>
+    <cs:fillRef idx="0"/>
+    <cs:effectRef idx="0"/>
+    <cs:fontRef idx="minor">
+      <a:schemeClr val="dk1"/>
+    </cs:fontRef>
+    <cs:spPr>
+      <a:ln w="9525" cap="flat" cmpd="sng" algn="ctr">
+        <a:solidFill>
+          <a:schemeClr val="dk1">
+            <a:lumMod val="35000"/>
+            <a:lumOff val="65000"/>
+          </a:schemeClr>
+        </a:solidFill>
+        <a:round/>
+      </a:ln>
+    </cs:spPr>
+  </cs:dropLine>
+  <cs:errorBar>
+    <cs:lnRef idx="0"/>
+    <cs:fillRef idx="0"/>
+    <cs:effectRef idx="0"/>
+    <cs:fontRef idx="minor">
+      <a:schemeClr val="dk1"/>
+    </cs:fontRef>
+    <cs:spPr>
+      <a:ln w="9525" cap="flat" cmpd="sng" algn="ctr">
+        <a:solidFill>
+          <a:schemeClr val="dk1">
+            <a:lumMod val="50000"/>
+            <a:lumOff val="50000"/>
+          </a:schemeClr>
+        </a:solidFill>
+        <a:round/>
+      </a:ln>
+    </cs:spPr>
+  </cs:errorBar>
+  <cs:floor>
+    <cs:lnRef idx="0"/>
+    <cs:fillRef idx="0"/>
+    <cs:effectRef idx="0"/>
+    <cs:fontRef idx="minor">
+      <a:schemeClr val="dk1"/>
+    </cs:fontRef>
+  </cs:floor>
+  <cs:gridlineMajor>
+    <cs:lnRef idx="0"/>
+    <cs:fillRef idx="0"/>
+    <cs:effectRef idx="0"/>
+    <cs:fontRef idx="minor">
+      <a:schemeClr val="dk1"/>
+    </cs:fontRef>
+    <cs:spPr>
+      <a:ln w="9525" cap="flat" cmpd="sng" algn="ctr">
+        <a:solidFill>
+          <a:schemeClr val="dk1">
+            <a:lumMod val="15000"/>
+            <a:lumOff val="85000"/>
+          </a:schemeClr>
+        </a:solidFill>
+        <a:round/>
+      </a:ln>
+    </cs:spPr>
+  </cs:gridlineMajor>
+  <cs:gridlineMinor>
+    <cs:lnRef idx="0"/>
+    <cs:fillRef idx="0"/>
+    <cs:effectRef idx="0"/>
+    <cs:fontRef idx="minor">
+      <a:schemeClr val="dk1"/>
+    </cs:fontRef>
+    <cs:spPr>
+      <a:ln w="9525" cap="flat" cmpd="sng" algn="ctr">
+        <a:solidFill>
+          <a:schemeClr val="dk1">
+            <a:lumMod val="5000"/>
+            <a:lumOff val="95000"/>
+          </a:schemeClr>
+        </a:solidFill>
+        <a:round/>
+      </a:ln>
+    </cs:spPr>
+  </cs:gridlineMinor>
+  <cs:hiLoLine>
+    <cs:lnRef idx="0"/>
+    <cs:fillRef idx="0"/>
+    <cs:effectRef idx="0"/>
+    <cs:fontRef idx="minor">
+      <a:schemeClr val="dk1"/>
+    </cs:fontRef>
+    <cs:spPr>
+      <a:ln w="9525" cap="flat" cmpd="sng" algn="ctr">
+        <a:solidFill>
+          <a:schemeClr val="dk1">
+            <a:lumMod val="35000"/>
+            <a:lumOff val="65000"/>
+          </a:schemeClr>
+        </a:solidFill>
+        <a:round/>
+      </a:ln>
+    </cs:spPr>
+  </cs:hiLoLine>
+  <cs:leaderLine>
+    <cs:lnRef idx="0"/>
+    <cs:fillRef idx="0"/>
+    <cs:effectRef idx="0"/>
+    <cs:fontRef idx="minor">
+      <a:schemeClr val="dk1"/>
+    </cs:fontRef>
+    <cs:spPr>
+      <a:ln w="9525" cap="flat" cmpd="sng" algn="ctr">
+        <a:solidFill>
+          <a:schemeClr val="dk1">
+            <a:lumMod val="35000"/>
+            <a:lumOff val="65000"/>
+          </a:schemeClr>
+        </a:solidFill>
+        <a:round/>
+      </a:ln>
+    </cs:spPr>
+  </cs:leaderLine>
+  <cs:legend>
+    <cs:lnRef idx="0"/>
+    <cs:fillRef idx="0"/>
+    <cs:effectRef idx="0"/>
+    <cs:fontRef idx="minor">
+      <a:schemeClr val="dk1">
+        <a:lumMod val="65000"/>
+        <a:lumOff val="35000"/>
+      </a:schemeClr>
+    </cs:fontRef>
+    <cs:spPr>
+      <a:solidFill>
+        <a:schemeClr val="lt1">
+          <a:alpha val="50000"/>
+        </a:schemeClr>
+      </a:solidFill>
+    </cs:spPr>
+    <cs:defRPr sz="900" kern="1200"/>
+  </cs:legend>
+  <cs:plotArea>
+    <cs:lnRef idx="0"/>
+    <cs:fillRef idx="0"/>
+    <cs:effectRef idx="0"/>
+    <cs:fontRef idx="minor">
+      <a:schemeClr val="dk1"/>
+    </cs:fontRef>
+  </cs:plotArea>
+  <cs:plotArea3D>
+    <cs:lnRef idx="0"/>
+    <cs:fillRef idx="0"/>
+    <cs:effectRef idx="0"/>
+    <cs:fontRef idx="minor">
+      <a:schemeClr val="dk1"/>
+    </cs:fontRef>
+  </cs:plotArea3D>
+  <cs:seriesAxis>
+    <cs:lnRef idx="0"/>
+    <cs:fillRef idx="0"/>
+    <cs:effectRef idx="0"/>
+    <cs:fontRef idx="minor">
+      <a:schemeClr val="dk1">
+        <a:lumMod val="65000"/>
+        <a:lumOff val="35000"/>
+      </a:schemeClr>
+    </cs:fontRef>
+    <cs:defRPr sz="900" kern="1200"/>
+  </cs:seriesAxis>
+  <cs:seriesLine>
+    <cs:lnRef idx="0"/>
+    <cs:fillRef idx="0"/>
+    <cs:effectRef idx="0"/>
+    <cs:fontRef idx="minor">
+      <a:schemeClr val="dk1"/>
+    </cs:fontRef>
+    <cs:spPr>
+      <a:ln w="9525" cap="flat" cmpd="sng" algn="ctr">
+        <a:solidFill>
+          <a:schemeClr val="dk1">
+            <a:lumMod val="35000"/>
+            <a:lumOff val="65000"/>
+          </a:schemeClr>
+        </a:solidFill>
+        <a:round/>
+      </a:ln>
+    </cs:spPr>
+  </cs:seriesLine>
+  <cs:title>
+    <cs:lnRef idx="0"/>
+    <cs:fillRef idx="0"/>
+    <cs:effectRef idx="0"/>
+    <cs:fontRef idx="major">
+      <a:schemeClr val="dk1">
+        <a:lumMod val="50000"/>
+        <a:lumOff val="50000"/>
+      </a:schemeClr>
+    </cs:fontRef>
+    <cs:defRPr sz="1600" b="1" kern="1200" spc="0" normalizeH="0" baseline="0"/>
+  </cs:title>
+  <cs:trendline>
+    <cs:lnRef idx="0">
+      <cs:styleClr val="auto"/>
+    </cs:lnRef>
+    <cs:fillRef idx="0"/>
+    <cs:effectRef idx="0"/>
+    <cs:fontRef idx="minor">
+      <a:schemeClr val="dk1"/>
+    </cs:fontRef>
+    <cs:spPr>
+      <a:ln w="19050" cap="rnd">
+        <a:solidFill>
+          <a:schemeClr val="phClr"/>
+        </a:solidFill>
+      </a:ln>
+    </cs:spPr>
+  </cs:trendline>
+  <cs:trendlineLabel>
+    <cs:lnRef idx="0"/>
+    <cs:fillRef idx="0"/>
+    <cs:effectRef idx="0"/>
+    <cs:fontRef idx="minor">
+      <a:schemeClr val="dk1">
+        <a:lumMod val="65000"/>
+        <a:lumOff val="35000"/>
+      </a:schemeClr>
+    </cs:fontRef>
+    <cs:defRPr sz="900" kern="1200"/>
+  </cs:trendlineLabel>
+  <cs:upBar>
+    <cs:lnRef idx="0"/>
+    <cs:fillRef idx="0"/>
+    <cs:effectRef idx="0"/>
+    <cs:fontRef idx="minor">
+      <a:schemeClr val="dk1"/>
+    </cs:fontRef>
+    <cs:spPr>
+      <a:solidFill>
+        <a:schemeClr val="lt1"/>
+      </a:solidFill>
+      <a:ln w="9525" cap="flat" cmpd="sng" algn="ctr">
+        <a:solidFill>
+          <a:schemeClr val="dk1">
+            <a:lumMod val="50000"/>
+            <a:lumOff val="50000"/>
+          </a:schemeClr>
+        </a:solidFill>
+        <a:round/>
+      </a:ln>
+    </cs:spPr>
+  </cs:upBar>
+  <cs:valueAxis>
+    <cs:lnRef idx="0"/>
+    <cs:fillRef idx="0"/>
+    <cs:effectRef idx="0"/>
+    <cs:fontRef idx="minor">
+      <a:schemeClr val="dk1">
+        <a:lumMod val="65000"/>
+        <a:lumOff val="35000"/>
+      </a:schemeClr>
+    </cs:fontRef>
+    <cs:defRPr sz="900" kern="1200"/>
+  </cs:valueAxis>
+  <cs:wall>
+    <cs:lnRef idx="0"/>
+    <cs:fillRef idx="0"/>
+    <cs:effectRef idx="0"/>
+    <cs:fontRef idx="minor">
+      <a:schemeClr val="dk1"/>
+    </cs:fontRef>
+  </cs:wall>
+</cs:chartStyle>
+</file>
+
+<file path=word/charts/style2.xml><?xml version="1.0" encoding="utf-8"?>
+<cs:chartStyle xmlns:cs="http://schemas.microsoft.com/office/drawing/2012/chartStyle" xmlns:a="http://schemas.openxmlformats.org/drawingml/2006/main" id="256">
+  <cs:axisTitle>
+    <cs:lnRef idx="0"/>
+    <cs:fillRef idx="0"/>
+    <cs:effectRef idx="0"/>
+    <cs:fontRef idx="minor">
+      <a:schemeClr val="dk1">
+        <a:lumMod val="65000"/>
+        <a:lumOff val="35000"/>
+      </a:schemeClr>
+    </cs:fontRef>
+    <cs:defRPr sz="900" b="1" kern="1200"/>
+  </cs:axisTitle>
+  <cs:categoryAxis>
+    <cs:lnRef idx="0"/>
+    <cs:fillRef idx="0"/>
+    <cs:effectRef idx="0"/>
+    <cs:fontRef idx="minor">
+      <a:schemeClr val="dk1">
+        <a:lumMod val="65000"/>
+        <a:lumOff val="35000"/>
+      </a:schemeClr>
+    </cs:fontRef>
+    <cs:defRPr sz="900" kern="1200" cap="none" spc="0" normalizeH="0" baseline="0"/>
+  </cs:categoryAxis>
+  <cs:chartArea>
+    <cs:lnRef idx="0"/>
+    <cs:fillRef idx="0"/>
+    <cs:effectRef idx="0"/>
+    <cs:fontRef idx="minor">
+      <a:schemeClr val="dk1"/>
+    </cs:fontRef>
+    <cs:spPr>
+      <a:pattFill prst="dkDnDiag">
+        <a:fgClr>
+          <a:schemeClr val="lt1"/>
+        </a:fgClr>
+        <a:bgClr>
+          <a:schemeClr val="dk1">
+            <a:lumMod val="10000"/>
+            <a:lumOff val="90000"/>
+          </a:schemeClr>
+        </a:bgClr>
+      </a:pattFill>
+      <a:ln w="9525" cap="flat" cmpd="sng" algn="ctr">
+        <a:solidFill>
+          <a:schemeClr val="dk1">
+            <a:lumMod val="15000"/>
+            <a:lumOff val="85000"/>
+          </a:schemeClr>
+        </a:solidFill>
+        <a:round/>
+      </a:ln>
+    </cs:spPr>
+    <cs:defRPr sz="900" kern="1200"/>
+  </cs:chartArea>
+  <cs:dataLabel>
+    <cs:lnRef idx="0"/>
+    <cs:fillRef idx="0"/>
+    <cs:effectRef idx="0"/>
+    <cs:fontRef idx="minor">
+      <a:schemeClr val="dk1">
+        <a:lumMod val="75000"/>
+        <a:lumOff val="25000"/>
+      </a:schemeClr>
+    </cs:fontRef>
+    <cs:defRPr sz="900" kern="1200"/>
+  </cs:dataLabel>
+  <cs:dataLabelCallout>
+    <cs:lnRef idx="0"/>
+    <cs:fillRef idx="0"/>
+    <cs:effectRef idx="0"/>
+    <cs:fontRef idx="minor">
+      <a:schemeClr val="dk1">
+        <a:lumMod val="65000"/>
+        <a:lumOff val="35000"/>
+      </a:schemeClr>
+    </cs:fontRef>
+    <cs:spPr>
+      <a:solidFill>
+        <a:schemeClr val="lt1">
+          <a:alpha val="75000"/>
+        </a:schemeClr>
+      </a:solidFill>
+      <a:ln w="9525">
+        <a:solidFill>
+          <a:schemeClr val="dk1">
+            <a:lumMod val="25000"/>
+            <a:lumOff val="75000"/>
+          </a:schemeClr>
+        </a:solidFill>
+      </a:ln>
+    </cs:spPr>
+    <cs:defRPr sz="900" kern="1200"/>
+    <cs:bodyPr rot="0" spcFirstLastPara="1" vertOverflow="clip" horzOverflow="clip" vert="horz" wrap="square" lIns="36576" tIns="18288" rIns="36576" bIns="18288" anchor="ctr" anchorCtr="1">
+      <a:spAutoFit/>
+    </cs:bodyPr>
+  </cs:dataLabelCallout>
+  <cs:dataPoint>
+    <cs:lnRef idx="0"/>
+    <cs:fillRef idx="0">
+      <cs:styleClr val="auto"/>
+    </cs:fillRef>
+    <cs:effectRef idx="0"/>
+    <cs:fontRef idx="minor">
+      <a:schemeClr val="tx1"/>
+    </cs:fontRef>
+    <cs:spPr>
+      <a:gradFill>
+        <a:gsLst>
+          <a:gs pos="100000">
+            <a:schemeClr val="phClr">
+              <a:lumMod val="60000"/>
+              <a:lumOff val="40000"/>
+            </a:schemeClr>
+          </a:gs>
+          <a:gs pos="0">
+            <a:schemeClr val="phClr"/>
+          </a:gs>
+        </a:gsLst>
+        <a:lin ang="5400000" scaled="0"/>
+      </a:gradFill>
+      <a:ln w="19050">
+        <a:solidFill>
+          <a:schemeClr val="lt1"/>
+        </a:solidFill>
+      </a:ln>
+    </cs:spPr>
+  </cs:dataPoint>
+  <cs:dataPoint3D>
+    <cs:lnRef idx="0"/>
+    <cs:fillRef idx="0">
+      <cs:styleClr val="auto"/>
+    </cs:fillRef>
+    <cs:effectRef idx="0"/>
+    <cs:fontRef idx="minor">
+      <a:schemeClr val="tx1"/>
+    </cs:fontRef>
+    <cs:spPr>
+      <a:gradFill>
+        <a:gsLst>
+          <a:gs pos="100000">
+            <a:schemeClr val="phClr">
+              <a:lumMod val="60000"/>
+              <a:lumOff val="40000"/>
+            </a:schemeClr>
+          </a:gs>
+          <a:gs pos="0">
+            <a:schemeClr val="phClr"/>
+          </a:gs>
+        </a:gsLst>
+        <a:lin ang="5400000" scaled="0"/>
+      </a:gradFill>
+      <a:ln w="50800">
+        <a:solidFill>
+          <a:schemeClr val="lt1"/>
+        </a:solidFill>
+      </a:ln>
+    </cs:spPr>
+  </cs:dataPoint3D>
+  <cs:dataPointLine>
+    <cs:lnRef idx="0">
+      <cs:styleClr val="auto"/>
+    </cs:lnRef>
+    <cs:fillRef idx="0"/>
+    <cs:effectRef idx="0"/>
+    <cs:fontRef idx="minor">
+      <a:schemeClr val="dk1"/>
+    </cs:fontRef>
+    <cs:spPr>
+      <a:ln w="22225" cap="rnd">
+        <a:solidFill>
+          <a:schemeClr val="phClr"/>
+        </a:solidFill>
+        <a:round/>
+      </a:ln>
+    </cs:spPr>
+  </cs:dataPointLine>
+  <cs:dataPointMarker>
+    <cs:lnRef idx="0">
+      <cs:styleClr val="auto"/>
+    </cs:lnRef>
+    <cs:fillRef idx="0">
+      <cs:styleClr val="auto"/>
+    </cs:fillRef>
+    <cs:effectRef idx="0"/>
+    <cs:fontRef idx="minor">
+      <a:schemeClr val="dk1"/>
+    </cs:fontRef>
+    <cs:spPr>
+      <a:solidFill>
+        <a:schemeClr val="lt1"/>
+      </a:solidFill>
+      <a:ln w="15875">
+        <a:solidFill>
+          <a:schemeClr val="phClr"/>
+        </a:solidFill>
+        <a:round/>
+      </a:ln>
+    </cs:spPr>
+  </cs:dataPointMarker>
+  <cs:dataPointMarkerLayout symbol="circle" size="6"/>
+  <cs:dataPointWireframe>
+    <cs:lnRef idx="0">
+      <cs:styleClr val="auto"/>
+    </cs:lnRef>
+    <cs:fillRef idx="0"/>
+    <cs:effectRef idx="0"/>
+    <cs:fontRef idx="minor">
+      <a:schemeClr val="dk1"/>
+    </cs:fontRef>
+    <cs:spPr>
+      <a:ln w="9525" cap="rnd">
+        <a:solidFill>
+          <a:schemeClr val="phClr"/>
+        </a:solidFill>
+        <a:round/>
+      </a:ln>
+    </cs:spPr>
+  </cs:dataPointWireframe>
+  <cs:dataTable>
+    <cs:lnRef idx="0"/>
+    <cs:fillRef idx="0"/>
+    <cs:effectRef idx="0"/>
+    <cs:fontRef idx="minor">
+      <a:schemeClr val="dk1">
+        <a:lumMod val="65000"/>
+        <a:lumOff val="35000"/>
+      </a:schemeClr>
+    </cs:fontRef>
+    <cs:spPr>
+      <a:ln w="9525" cap="flat" cmpd="sng" algn="ctr">
+        <a:solidFill>
+          <a:schemeClr val="dk1">
+            <a:lumMod val="15000"/>
+            <a:lumOff val="85000"/>
+          </a:schemeClr>
+        </a:solidFill>
+        <a:round/>
+      </a:ln>
+    </cs:spPr>
+    <cs:defRPr sz="800" kern="1200"/>
+  </cs:dataTable>
+  <cs:downBar>
+    <cs:lnRef idx="0"/>
+    <cs:fillRef idx="0"/>
+    <cs:effectRef idx="0"/>
+    <cs:fontRef idx="minor">
+      <a:schemeClr val="dk1"/>
+    </cs:fontRef>
+    <cs:spPr>
+      <a:solidFill>
+        <a:schemeClr val="dk1">
+          <a:lumMod val="75000"/>
+          <a:lumOff val="25000"/>
+        </a:schemeClr>
+      </a:solidFill>
+      <a:ln w="9525" cap="flat" cmpd="sng" algn="ctr">
+        <a:solidFill>
+          <a:schemeClr val="dk1">
+            <a:lumMod val="50000"/>
+            <a:lumOff val="50000"/>
+          </a:schemeClr>
+        </a:solidFill>
+        <a:round/>
+      </a:ln>
+    </cs:spPr>
+  </cs:downBar>
+  <cs:dropLine>
+    <cs:lnRef idx="0"/>
+    <cs:fillRef idx="0"/>
+    <cs:effectRef idx="0"/>
+    <cs:fontRef idx="minor">
+      <a:schemeClr val="dk1"/>
+    </cs:fontRef>
+    <cs:spPr>
+      <a:ln w="9525" cap="flat" cmpd="sng" algn="ctr">
+        <a:solidFill>
+          <a:schemeClr val="dk1">
+            <a:lumMod val="35000"/>
+            <a:lumOff val="65000"/>
+          </a:schemeClr>
+        </a:solidFill>
+        <a:round/>
+      </a:ln>
+    </cs:spPr>
+  </cs:dropLine>
+  <cs:errorBar>
+    <cs:lnRef idx="0"/>
+    <cs:fillRef idx="0"/>
+    <cs:effectRef idx="0"/>
+    <cs:fontRef idx="minor">
+      <a:schemeClr val="dk1"/>
+    </cs:fontRef>
+    <cs:spPr>
+      <a:ln w="9525" cap="flat" cmpd="sng" algn="ctr">
+        <a:solidFill>
+          <a:schemeClr val="dk1">
+            <a:lumMod val="50000"/>
+            <a:lumOff val="50000"/>
+          </a:schemeClr>
+        </a:solidFill>
+        <a:round/>
+      </a:ln>
+    </cs:spPr>
+  </cs:errorBar>
+  <cs:floor>
+    <cs:lnRef idx="0"/>
+    <cs:fillRef idx="0"/>
+    <cs:effectRef idx="0"/>
+    <cs:fontRef idx="minor">
+      <a:schemeClr val="dk1"/>
+    </cs:fontRef>
+  </cs:floor>
+  <cs:gridlineMajor>
+    <cs:lnRef idx="0"/>
+    <cs:fillRef idx="0"/>
+    <cs:effectRef idx="0"/>
+    <cs:fontRef idx="minor">
+      <a:schemeClr val="dk1"/>
+    </cs:fontRef>
+    <cs:spPr>
+      <a:ln w="9525" cap="flat" cmpd="sng" algn="ctr">
+        <a:solidFill>
+          <a:schemeClr val="dk1">
+            <a:lumMod val="15000"/>
+            <a:lumOff val="85000"/>
+          </a:schemeClr>
+        </a:solidFill>
+        <a:round/>
+      </a:ln>
+    </cs:spPr>
+  </cs:gridlineMajor>
+  <cs:gridlineMinor>
+    <cs:lnRef idx="0"/>
+    <cs:fillRef idx="0"/>
+    <cs:effectRef idx="0"/>
+    <cs:fontRef idx="minor">
+      <a:schemeClr val="dk1"/>
+    </cs:fontRef>
+    <cs:spPr>
+      <a:ln w="9525" cap="flat" cmpd="sng" algn="ctr">
+        <a:solidFill>
+          <a:schemeClr val="dk1">
+            <a:lumMod val="5000"/>
+            <a:lumOff val="95000"/>
+          </a:schemeClr>
+        </a:solidFill>
+        <a:round/>
+      </a:ln>
+    </cs:spPr>
+  </cs:gridlineMinor>
+  <cs:hiLoLine>
+    <cs:lnRef idx="0"/>
+    <cs:fillRef idx="0"/>
+    <cs:effectRef idx="0"/>
+    <cs:fontRef idx="minor">
+      <a:schemeClr val="dk1"/>
+    </cs:fontRef>
+    <cs:spPr>
+      <a:ln w="9525" cap="flat" cmpd="sng" algn="ctr">
+        <a:solidFill>
+          <a:schemeClr val="dk1">
+            <a:lumMod val="35000"/>
+            <a:lumOff val="65000"/>
+          </a:schemeClr>
+        </a:solidFill>
+        <a:round/>
+      </a:ln>
+    </cs:spPr>
+  </cs:hiLoLine>
+  <cs:leaderLine>
+    <cs:lnRef idx="0"/>
+    <cs:fillRef idx="0"/>
+    <cs:effectRef idx="0"/>
+    <cs:fontRef idx="minor">
+      <a:schemeClr val="dk1"/>
+    </cs:fontRef>
+    <cs:spPr>
+      <a:ln w="9525" cap="flat" cmpd="sng" algn="ctr">
+        <a:solidFill>
+          <a:schemeClr val="dk1">
+            <a:lumMod val="35000"/>
+            <a:lumOff val="65000"/>
+          </a:schemeClr>
+        </a:solidFill>
+        <a:round/>
+      </a:ln>
+    </cs:spPr>
+  </cs:leaderLine>
+  <cs:legend>
+    <cs:lnRef idx="0"/>
+    <cs:fillRef idx="0"/>
+    <cs:effectRef idx="0"/>
+    <cs:fontRef idx="minor">
+      <a:schemeClr val="dk1">
+        <a:lumMod val="65000"/>
+        <a:lumOff val="35000"/>
+      </a:schemeClr>
+    </cs:fontRef>
+    <cs:spPr>
+      <a:solidFill>
+        <a:schemeClr val="lt1">
+          <a:alpha val="50000"/>
+        </a:schemeClr>
+      </a:solidFill>
+    </cs:spPr>
+    <cs:defRPr sz="900" kern="1200"/>
+  </cs:legend>
+  <cs:plotArea>
+    <cs:lnRef idx="0"/>
+    <cs:fillRef idx="0"/>
+    <cs:effectRef idx="0"/>
+    <cs:fontRef idx="minor">
+      <a:schemeClr val="dk1"/>
+    </cs:fontRef>
+  </cs:plotArea>
+  <cs:plotArea3D>
+    <cs:lnRef idx="0"/>
+    <cs:fillRef idx="0"/>
+    <cs:effectRef idx="0"/>
+    <cs:fontRef idx="minor">
+      <a:schemeClr val="dk1"/>
+    </cs:fontRef>
+  </cs:plotArea3D>
+  <cs:seriesAxis>
+    <cs:lnRef idx="0"/>
+    <cs:fillRef idx="0"/>
+    <cs:effectRef idx="0"/>
+    <cs:fontRef idx="minor">
+      <a:schemeClr val="dk1">
+        <a:lumMod val="65000"/>
+        <a:lumOff val="35000"/>
+      </a:schemeClr>
+    </cs:fontRef>
+    <cs:defRPr sz="900" kern="1200"/>
+  </cs:seriesAxis>
+  <cs:seriesLine>
+    <cs:lnRef idx="0"/>
+    <cs:fillRef idx="0"/>
+    <cs:effectRef idx="0"/>
+    <cs:fontRef idx="minor">
+      <a:schemeClr val="dk1"/>
+    </cs:fontRef>
+    <cs:spPr>
+      <a:ln w="9525" cap="flat" cmpd="sng" algn="ctr">
+        <a:solidFill>
+          <a:schemeClr val="dk1">
+            <a:lumMod val="35000"/>
+            <a:lumOff val="65000"/>
+          </a:schemeClr>
+        </a:solidFill>
+        <a:round/>
+      </a:ln>
+    </cs:spPr>
+  </cs:seriesLine>
+  <cs:title>
+    <cs:lnRef idx="0"/>
+    <cs:fillRef idx="0"/>
+    <cs:effectRef idx="0"/>
+    <cs:fontRef idx="major">
+      <a:schemeClr val="dk1">
+        <a:lumMod val="50000"/>
+        <a:lumOff val="50000"/>
+      </a:schemeClr>
+    </cs:fontRef>
+    <cs:defRPr sz="1600" b="1" kern="1200" spc="0" normalizeH="0" baseline="0"/>
+  </cs:title>
+  <cs:trendline>
+    <cs:lnRef idx="0">
+      <cs:styleClr val="auto"/>
+    </cs:lnRef>
+    <cs:fillRef idx="0"/>
+    <cs:effectRef idx="0"/>
+    <cs:fontRef idx="minor">
+      <a:schemeClr val="dk1"/>
+    </cs:fontRef>
+    <cs:spPr>
+      <a:ln w="19050" cap="rnd">
+        <a:solidFill>
+          <a:schemeClr val="phClr"/>
+        </a:solidFill>
+      </a:ln>
+    </cs:spPr>
+  </cs:trendline>
+  <cs:trendlineLabel>
+    <cs:lnRef idx="0"/>
+    <cs:fillRef idx="0"/>
+    <cs:effectRef idx="0"/>
+    <cs:fontRef idx="minor">
+      <a:schemeClr val="dk1">
+        <a:lumMod val="65000"/>
+        <a:lumOff val="35000"/>
+      </a:schemeClr>
+    </cs:fontRef>
+    <cs:defRPr sz="900" kern="1200"/>
+  </cs:trendlineLabel>
+  <cs:upBar>
+    <cs:lnRef idx="0"/>
+    <cs:fillRef idx="0"/>
+    <cs:effectRef idx="0"/>
+    <cs:fontRef idx="minor">
+      <a:schemeClr val="dk1"/>
+    </cs:fontRef>
+    <cs:spPr>
+      <a:solidFill>
+        <a:schemeClr val="lt1"/>
+      </a:solidFill>
+      <a:ln w="9525" cap="flat" cmpd="sng" algn="ctr">
+        <a:solidFill>
+          <a:schemeClr val="dk1">
+            <a:lumMod val="50000"/>
+            <a:lumOff val="50000"/>
+          </a:schemeClr>
+        </a:solidFill>
+        <a:round/>
+      </a:ln>
+    </cs:spPr>
+  </cs:upBar>
+  <cs:valueAxis>
+    <cs:lnRef idx="0"/>
+    <cs:fillRef idx="0"/>
+    <cs:effectRef idx="0"/>
+    <cs:fontRef idx="minor">
+      <a:schemeClr val="dk1">
+        <a:lumMod val="65000"/>
+        <a:lumOff val="35000"/>
+      </a:schemeClr>
+    </cs:fontRef>
+    <cs:defRPr sz="900" kern="1200"/>
+  </cs:valueAxis>
+  <cs:wall>
+    <cs:lnRef idx="0"/>
+    <cs:fillRef idx="0"/>
+    <cs:effectRef idx="0"/>
+    <cs:fontRef idx="minor">
+      <a:schemeClr val="dk1"/>
+    </cs:fontRef>
+  </cs:wall>
+</cs:chartStyle>
+</file>
+
 <file path=word/theme/theme1.xml><?xml version="1.0" encoding="utf-8"?>
 <a:theme xmlns:a="http://schemas.openxmlformats.org/drawingml/2006/main" name="Office Theme">
   <a:themeElements>

</xml_diff>